<commit_message>
change the time of set-attack-order
</commit_message>
<xml_diff>
--- a/doc/README.docx
+++ b/doc/README.docx
@@ -4030,32 +4030,23 @@
         <w:ind w:leftChars="0" w:left="839" w:hanging="357"/>
         <w:outlineLvl w:val="1"/>
         <w:rPr>
-          <w:sz w:val="28"/>
-          <w:szCs w:val="28"/>
-        </w:rPr>
-      </w:pPr>
-      <w:r>
-        <w:rPr>
-          <w:rFonts w:hint="eastAsia"/>
-          <w:sz w:val="28"/>
-          <w:szCs w:val="28"/>
+          <w:szCs w:val="24"/>
+        </w:rPr>
+      </w:pPr>
+      <w:bookmarkStart w:id="10" w:name="_Toc59396396"/>
+      <w:r>
+        <w:rPr>
+          <w:rFonts w:hint="eastAsia"/>
+          <w:szCs w:val="24"/>
         </w:rPr>
         <w:t xml:space="preserve"> </w:t>
       </w:r>
-      <w:bookmarkStart w:id="10" w:name="_Toc59396396"/>
-      <w:r>
-        <w:rPr>
-          <w:rFonts w:hint="eastAsia"/>
-          <w:sz w:val="28"/>
-          <w:szCs w:val="28"/>
-        </w:rPr>
-        <w:t>登入</w:t>
-      </w:r>
-      <w:r>
-        <w:rPr>
-          <w:rFonts w:hint="eastAsia"/>
-        </w:rPr>
-        <w:t>：</w:t>
+      <w:r>
+        <w:rPr>
+          <w:rFonts w:hint="eastAsia"/>
+          <w:szCs w:val="24"/>
+        </w:rPr>
+        <w:t>登入：</w:t>
       </w:r>
       <w:bookmarkEnd w:id="10"/>
     </w:p>
@@ -4070,33 +4061,38 @@
         <w:outlineLvl w:val="1"/>
         <w:rPr>
           <w:rStyle w:val="ae"/>
-          <w:rFonts w:asciiTheme="minorHAnsi" w:eastAsiaTheme="minorEastAsia" w:hAnsiTheme="minorHAnsi" w:cstheme="minorBidi"/>
+          <w:rFonts w:asciiTheme="minorHAnsi" w:eastAsiaTheme="minorEastAsia" w:hAnsiTheme="minorHAnsi" w:cstheme="minorBidi" w:hint="eastAsia"/>
           <w:b w:val="0"/>
           <w:bCs w:val="0"/>
-          <w:sz w:val="28"/>
-          <w:szCs w:val="28"/>
+          <w:sz w:val="24"/>
+          <w:szCs w:val="24"/>
         </w:rPr>
       </w:pPr>
       <w:r>
         <w:rPr>
           <w:rStyle w:val="ae"/>
           <w:rFonts w:hint="eastAsia"/>
-          <w:sz w:val="28"/>
-          <w:szCs w:val="28"/>
+          <w:sz w:val="24"/>
+          <w:szCs w:val="24"/>
         </w:rPr>
         <w:t xml:space="preserve"> </w:t>
       </w:r>
       <w:bookmarkStart w:id="11" w:name="_Toc59396397"/>
       <w:r>
         <w:rPr>
-          <w:rStyle w:val="ae"/>
-          <w:rFonts w:hint="eastAsia"/>
-          <w:sz w:val="28"/>
-          <w:szCs w:val="28"/>
-        </w:rPr>
-        <w:t>等待進入房間</w:t>
+          <w:rFonts w:hint="eastAsia"/>
+          <w:szCs w:val="24"/>
+        </w:rPr>
+        <w:t>進入房間</w:t>
       </w:r>
       <w:bookmarkEnd w:id="11"/>
+      <w:r>
+        <w:rPr>
+          <w:rFonts w:hint="eastAsia"/>
+          <w:szCs w:val="24"/>
+        </w:rPr>
+        <w:t>等待</w:t>
+      </w:r>
     </w:p>
     <w:p>
       <w:pPr>
@@ -4112,8 +4108,8 @@
           <w:rFonts w:asciiTheme="minorHAnsi" w:eastAsiaTheme="minorEastAsia" w:hAnsiTheme="minorHAnsi" w:cstheme="minorBidi"/>
           <w:b w:val="0"/>
           <w:bCs w:val="0"/>
-          <w:sz w:val="28"/>
-          <w:szCs w:val="28"/>
+          <w:sz w:val="24"/>
+          <w:szCs w:val="24"/>
         </w:rPr>
       </w:pPr>
       <w:r>
@@ -4122,8 +4118,8 @@
           <w:rFonts w:asciiTheme="minorHAnsi" w:eastAsiaTheme="minorEastAsia" w:hAnsiTheme="minorHAnsi" w:cstheme="minorBidi" w:hint="eastAsia"/>
           <w:b w:val="0"/>
           <w:bCs w:val="0"/>
-          <w:sz w:val="28"/>
-          <w:szCs w:val="28"/>
+          <w:sz w:val="24"/>
+          <w:szCs w:val="24"/>
         </w:rPr>
         <w:t xml:space="preserve"> </w:t>
       </w:r>
@@ -4134,8 +4130,8 @@
           <w:rFonts w:asciiTheme="minorHAnsi" w:eastAsiaTheme="minorEastAsia" w:hAnsiTheme="minorHAnsi" w:cstheme="minorBidi" w:hint="eastAsia"/>
           <w:b w:val="0"/>
           <w:bCs w:val="0"/>
-          <w:sz w:val="28"/>
-          <w:szCs w:val="28"/>
+          <w:sz w:val="24"/>
+          <w:szCs w:val="24"/>
         </w:rPr>
         <w:t>設置船艦</w:t>
       </w:r>
@@ -4152,11 +4148,11 @@
         <w:outlineLvl w:val="1"/>
         <w:rPr>
           <w:rStyle w:val="ae"/>
-          <w:rFonts w:asciiTheme="minorHAnsi" w:eastAsiaTheme="minorEastAsia" w:hAnsiTheme="minorHAnsi" w:cstheme="minorBidi"/>
+          <w:rFonts w:asciiTheme="minorHAnsi" w:eastAsiaTheme="minorEastAsia" w:hAnsiTheme="minorHAnsi" w:cstheme="minorBidi" w:hint="eastAsia"/>
           <w:b w:val="0"/>
           <w:bCs w:val="0"/>
-          <w:sz w:val="28"/>
-          <w:szCs w:val="28"/>
+          <w:sz w:val="24"/>
+          <w:szCs w:val="24"/>
         </w:rPr>
       </w:pPr>
       <w:r>
@@ -4165,8 +4161,8 @@
           <w:rFonts w:asciiTheme="minorHAnsi" w:eastAsiaTheme="minorEastAsia" w:hAnsiTheme="minorHAnsi" w:cstheme="minorBidi" w:hint="eastAsia"/>
           <w:b w:val="0"/>
           <w:bCs w:val="0"/>
-          <w:sz w:val="28"/>
-          <w:szCs w:val="28"/>
+          <w:sz w:val="24"/>
+          <w:szCs w:val="24"/>
         </w:rPr>
         <w:t xml:space="preserve"> </w:t>
       </w:r>
@@ -4177,55 +4173,34 @@
           <w:rFonts w:asciiTheme="minorHAnsi" w:eastAsiaTheme="minorEastAsia" w:hAnsiTheme="minorHAnsi" w:cstheme="minorBidi" w:hint="eastAsia"/>
           <w:b w:val="0"/>
           <w:bCs w:val="0"/>
-          <w:sz w:val="28"/>
-          <w:szCs w:val="28"/>
+          <w:sz w:val="24"/>
+          <w:szCs w:val="24"/>
         </w:rPr>
         <w:t>攻擊</w:t>
       </w:r>
       <w:bookmarkEnd w:id="13"/>
-    </w:p>
-    <w:p>
-      <w:pPr>
-        <w:pStyle w:val="a3"/>
-        <w:numPr>
-          <w:ilvl w:val="1"/>
-          <w:numId w:val="7"/>
-        </w:numPr>
-        <w:ind w:leftChars="0" w:left="839" w:hanging="357"/>
-        <w:outlineLvl w:val="1"/>
-        <w:rPr>
-          <w:rStyle w:val="ae"/>
-          <w:rFonts w:asciiTheme="minorHAnsi" w:eastAsiaTheme="minorEastAsia" w:hAnsiTheme="minorHAnsi" w:cstheme="minorBidi"/>
-          <w:b w:val="0"/>
-          <w:bCs w:val="0"/>
-          <w:sz w:val="28"/>
-          <w:szCs w:val="28"/>
-        </w:rPr>
-      </w:pPr>
       <w:r>
         <w:rPr>
           <w:rStyle w:val="ae"/>
           <w:rFonts w:asciiTheme="minorHAnsi" w:eastAsiaTheme="minorEastAsia" w:hAnsiTheme="minorHAnsi" w:cstheme="minorBidi" w:hint="eastAsia"/>
           <w:b w:val="0"/>
           <w:bCs w:val="0"/>
-          <w:sz w:val="28"/>
-          <w:szCs w:val="28"/>
-        </w:rPr>
-        <w:t xml:space="preserve"> </w:t>
-      </w:r>
-      <w:bookmarkStart w:id="14" w:name="_Toc59396400"/>
+          <w:sz w:val="24"/>
+          <w:szCs w:val="24"/>
+        </w:rPr>
+        <w:t>、</w:t>
+      </w:r>
       <w:r>
         <w:rPr>
           <w:rStyle w:val="ae"/>
           <w:rFonts w:asciiTheme="minorHAnsi" w:eastAsiaTheme="minorEastAsia" w:hAnsiTheme="minorHAnsi" w:cstheme="minorBidi" w:hint="eastAsia"/>
           <w:b w:val="0"/>
           <w:bCs w:val="0"/>
-          <w:sz w:val="28"/>
-          <w:szCs w:val="28"/>
+          <w:sz w:val="24"/>
+          <w:szCs w:val="24"/>
         </w:rPr>
         <w:t>判斷輸贏</w:t>
       </w:r>
-      <w:bookmarkEnd w:id="14"/>
     </w:p>
     <w:p>
       <w:pPr>
@@ -4250,7 +4225,7 @@
         <w:ind w:leftChars="0" w:left="482" w:hanging="482"/>
         <w:outlineLvl w:val="0"/>
       </w:pPr>
-      <w:bookmarkStart w:id="15" w:name="_Toc59396401"/>
+      <w:bookmarkStart w:id="14" w:name="_Toc59396401"/>
       <w:r>
         <w:rPr>
           <w:rStyle w:val="ae"/>
@@ -4264,7 +4239,7 @@
         </w:rPr>
         <w:t>：</w:t>
       </w:r>
-      <w:bookmarkEnd w:id="15"/>
+      <w:bookmarkEnd w:id="14"/>
     </w:p>
     <w:p>
       <w:pPr>
@@ -4287,7 +4262,7 @@
         <w:ind w:leftChars="0" w:left="482" w:hanging="482"/>
         <w:outlineLvl w:val="0"/>
       </w:pPr>
-      <w:bookmarkStart w:id="16" w:name="_Toc59396402"/>
+      <w:bookmarkStart w:id="15" w:name="_Toc59396402"/>
       <w:r>
         <w:rPr>
           <w:rStyle w:val="ae"/>
@@ -4301,7 +4276,7 @@
         </w:rPr>
         <w:t>：</w:t>
       </w:r>
-      <w:bookmarkEnd w:id="16"/>
+      <w:bookmarkEnd w:id="15"/>
     </w:p>
     <w:p>
       <w:pPr>
@@ -4324,7 +4299,7 @@
         <w:ind w:leftChars="0" w:left="482" w:hanging="482"/>
         <w:outlineLvl w:val="0"/>
       </w:pPr>
-      <w:bookmarkStart w:id="17" w:name="_Toc59396403"/>
+      <w:bookmarkStart w:id="16" w:name="_Toc59396403"/>
       <w:r>
         <w:rPr>
           <w:rStyle w:val="ae"/>
@@ -4338,7 +4313,7 @@
         </w:rPr>
         <w:t>：</w:t>
       </w:r>
-      <w:bookmarkEnd w:id="17"/>
+      <w:bookmarkEnd w:id="16"/>
     </w:p>
     <w:p>
       <w:pPr>
@@ -4388,14 +4363,7 @@
           <w:rPr>
             <w:rStyle w:val="ab"/>
           </w:rPr>
-          <w:t>https://zh.wikipedia.org/wiki/%E6%B5%B7%E6%88%98_(%E6%B8%B8%E</w:t>
-        </w:r>
-        <w:r>
-          <w:rPr>
-            <w:rStyle w:val="ab"/>
-          </w:rPr>
-          <w:lastRenderedPageBreak/>
-          <w:t>6%88%8F)</w:t>
+          <w:t>https://zh.wikipedia.org/wiki/%E6%B5%B7%E6%88%98_(%E6%B8%B8%E6%88%8F)</w:t>
         </w:r>
       </w:hyperlink>
       <w:r>
@@ -6864,7 +6832,7 @@
 </file>
 
 <file path=customXml/itemProps1.xml><?xml version="1.0" encoding="utf-8"?>
-<ds:datastoreItem xmlns:ds="http://schemas.openxmlformats.org/officeDocument/2006/customXml" ds:itemID="{05C1BB28-99BD-4821-9EBE-82EBC81B218E}">
+<ds:datastoreItem xmlns:ds="http://schemas.openxmlformats.org/officeDocument/2006/customXml" ds:itemID="{FC2A9F00-6A19-4E5A-9492-71C46BE815C5}">
   <ds:schemaRefs>
     <ds:schemaRef ds:uri="http://schemas.openxmlformats.org/officeDocument/2006/bibliography"/>
   </ds:schemaRefs>

</xml_diff>

<commit_message>
add .jpg and export PDF
</commit_message>
<xml_diff>
--- a/doc/README.docx
+++ b/doc/README.docx
@@ -48,12 +48,14 @@
         <w:pStyle w:val="1"/>
         <w:jc w:val="center"/>
       </w:pPr>
+      <w:proofErr w:type="gramStart"/>
       <w:r>
         <w:rPr>
           <w:rFonts w:hint="eastAsia"/>
         </w:rPr>
         <w:t>海戰棋</w:t>
       </w:r>
+      <w:proofErr w:type="gramEnd"/>
       <w:r>
         <w:rPr>
           <w:rFonts w:hint="eastAsia"/>
@@ -995,7 +997,7 @@
                 <w:noProof/>
                 <w:webHidden/>
               </w:rPr>
-              <w:t>3</w:t>
+              <w:t>4</w:t>
             </w:r>
             <w:r>
               <w:rPr>
@@ -1091,7 +1093,7 @@
                 <w:noProof/>
                 <w:webHidden/>
               </w:rPr>
-              <w:t>3</w:t>
+              <w:t>4</w:t>
             </w:r>
             <w:r>
               <w:rPr>
@@ -1283,7 +1285,7 @@
                 <w:noProof/>
                 <w:webHidden/>
               </w:rPr>
-              <w:t>4</w:t>
+              <w:t>5</w:t>
             </w:r>
             <w:r>
               <w:rPr>
@@ -1372,7 +1374,7 @@
                 <w:noProof/>
                 <w:webHidden/>
               </w:rPr>
-              <w:t>4</w:t>
+              <w:t>5</w:t>
             </w:r>
             <w:r>
               <w:rPr>
@@ -1417,9 +1419,7 @@
             <w:r>
               <w:rPr>
                 <w:rStyle w:val="ab"/>
-                <w:rFonts w:asciiTheme="majorHAnsi" w:eastAsiaTheme="majorEastAsia" w:hAnsiTheme="majorHAnsi" w:cstheme="majorBidi" w:hint="eastAsia"/>
-                <w:b/>
-                <w:bCs/>
+                <w:rFonts w:hint="eastAsia"/>
                 <w:noProof/>
               </w:rPr>
               <w:t>等待進入房間</w:t>
@@ -1463,7 +1463,7 @@
                 <w:noProof/>
                 <w:webHidden/>
               </w:rPr>
-              <w:t>4</w:t>
+              <w:t>5</w:t>
             </w:r>
             <w:r>
               <w:rPr>
@@ -1552,7 +1552,7 @@
                 <w:noProof/>
                 <w:webHidden/>
               </w:rPr>
-              <w:t>4</w:t>
+              <w:t>6</w:t>
             </w:r>
             <w:r>
               <w:rPr>
@@ -1604,92 +1604,11 @@
             </w:r>
             <w:r>
               <w:rPr>
-                <w:noProof/>
-                <w:webHidden/>
-              </w:rPr>
-              <w:tab/>
-            </w:r>
-            <w:r>
-              <w:rPr>
-                <w:noProof/>
-                <w:webHidden/>
-              </w:rPr>
-              <w:fldChar w:fldCharType="begin"/>
-            </w:r>
-            <w:r>
-              <w:rPr>
-                <w:noProof/>
-                <w:webHidden/>
-              </w:rPr>
-              <w:instrText xml:space="preserve"> PAGEREF _Toc59396399 \h </w:instrText>
-            </w:r>
-            <w:r>
-              <w:rPr>
-                <w:noProof/>
-                <w:webHidden/>
-              </w:rPr>
-            </w:r>
-            <w:r>
-              <w:rPr>
-                <w:noProof/>
-                <w:webHidden/>
-              </w:rPr>
-              <w:fldChar w:fldCharType="separate"/>
-            </w:r>
-            <w:r>
-              <w:rPr>
-                <w:noProof/>
-                <w:webHidden/>
-              </w:rPr>
-              <w:t>4</w:t>
-            </w:r>
-            <w:r>
-              <w:rPr>
-                <w:noProof/>
-                <w:webHidden/>
-              </w:rPr>
-              <w:fldChar w:fldCharType="end"/>
-            </w:r>
-          </w:hyperlink>
-        </w:p>
-        <w:p>
-          <w:pPr>
-            <w:pStyle w:val="21"/>
-            <w:tabs>
-              <w:tab w:val="left" w:pos="960"/>
-              <w:tab w:val="right" w:leader="dot" w:pos="8296"/>
-            </w:tabs>
-            <w:rPr>
-              <w:rFonts w:cstheme="minorBidi"/>
-              <w:noProof/>
-              <w:kern w:val="2"/>
-              <w:sz w:val="24"/>
-            </w:rPr>
-          </w:pPr>
-          <w:hyperlink w:anchor="_Toc59396400" w:history="1">
-            <w:r>
-              <w:rPr>
-                <w:rStyle w:val="ab"/>
-                <w:noProof/>
-              </w:rPr>
-              <w:t>6.5</w:t>
-            </w:r>
-            <w:r>
-              <w:rPr>
-                <w:rFonts w:cstheme="minorBidi"/>
-                <w:noProof/>
-                <w:kern w:val="2"/>
-                <w:sz w:val="24"/>
-              </w:rPr>
-              <w:tab/>
-            </w:r>
-            <w:r>
-              <w:rPr>
                 <w:rStyle w:val="ab"/>
                 <w:rFonts w:hint="eastAsia"/>
                 <w:noProof/>
               </w:rPr>
-              <w:t>判斷輸贏</w:t>
+              <w:t>、判斷輸贏</w:t>
             </w:r>
             <w:r>
               <w:rPr>
@@ -1710,7 +1629,7 @@
                 <w:noProof/>
                 <w:webHidden/>
               </w:rPr>
-              <w:instrText xml:space="preserve"> PAGEREF _Toc59396400 \h </w:instrText>
+              <w:instrText xml:space="preserve"> PAGEREF _Toc59396399 \h </w:instrText>
             </w:r>
             <w:r>
               <w:rPr>
@@ -1730,7 +1649,7 @@
                 <w:noProof/>
                 <w:webHidden/>
               </w:rPr>
-              <w:t>4</w:t>
+              <w:t>7</w:t>
             </w:r>
             <w:r>
               <w:rPr>
@@ -1826,7 +1745,7 @@
                 <w:noProof/>
                 <w:webHidden/>
               </w:rPr>
-              <w:t>5</w:t>
+              <w:t>8</w:t>
             </w:r>
             <w:r>
               <w:rPr>
@@ -1922,7 +1841,7 @@
                 <w:noProof/>
                 <w:webHidden/>
               </w:rPr>
-              <w:t>5</w:t>
+              <w:t>10</w:t>
             </w:r>
             <w:r>
               <w:rPr>
@@ -2018,7 +1937,7 @@
                 <w:noProof/>
                 <w:webHidden/>
               </w:rPr>
-              <w:t>5</w:t>
+              <w:t>10</w:t>
             </w:r>
             <w:r>
               <w:rPr>
@@ -2096,6 +2015,7 @@
         <w:ind w:leftChars="0"/>
       </w:pPr>
       <w:bookmarkStart w:id="2" w:name="_Toc59396388"/>
+      <w:proofErr w:type="gramStart"/>
       <w:r>
         <w:rPr>
           <w:rStyle w:val="af0"/>
@@ -2103,7 +2023,17 @@
           <w:sz w:val="28"/>
           <w:szCs w:val="28"/>
         </w:rPr>
-        <w:t>海戰棋簡介</w:t>
+        <w:t>海戰棋</w:t>
+      </w:r>
+      <w:proofErr w:type="gramEnd"/>
+      <w:r>
+        <w:rPr>
+          <w:rStyle w:val="af0"/>
+          <w:rFonts w:hint="eastAsia"/>
+          <w:sz w:val="28"/>
+          <w:szCs w:val="28"/>
+        </w:rPr>
+        <w:t>簡介</w:t>
       </w:r>
       <w:bookmarkEnd w:id="2"/>
       <w:r>
@@ -2133,6 +2063,7 @@
         </w:rPr>
         <w:t xml:space="preserve">    </w:t>
       </w:r>
+      <w:proofErr w:type="gramStart"/>
       <w:r>
         <w:rPr>
           <w:rFonts w:ascii="Arial" w:hAnsi="Arial" w:cs="Arial" w:hint="eastAsia"/>
@@ -2140,7 +2071,17 @@
           <w:szCs w:val="24"/>
           <w:shd w:val="clear" w:color="auto" w:fill="FFFFFF"/>
         </w:rPr>
-        <w:t>海戰棋是</w:t>
+        <w:t>海戰棋</w:t>
+      </w:r>
+      <w:proofErr w:type="gramEnd"/>
+      <w:r>
+        <w:rPr>
+          <w:rFonts w:ascii="Arial" w:hAnsi="Arial" w:cs="Arial" w:hint="eastAsia"/>
+          <w:color w:val="202122"/>
+          <w:szCs w:val="24"/>
+          <w:shd w:val="clear" w:color="auto" w:fill="FFFFFF"/>
+        </w:rPr>
+        <w:t>是</w:t>
       </w:r>
       <w:r>
         <w:rPr>
@@ -2547,6 +2488,7 @@
         </w:rPr>
         <w:t>擊</w:t>
       </w:r>
+      <w:proofErr w:type="gramStart"/>
       <w:r>
         <w:rPr>
           <w:rFonts w:ascii="Arial" w:hAnsi="Arial" w:cs="Arial" w:hint="eastAsia"/>
@@ -2556,6 +2498,7 @@
         </w:rPr>
         <w:t>沉</w:t>
       </w:r>
+      <w:proofErr w:type="gramEnd"/>
       <w:r>
         <w:rPr>
           <w:rFonts w:ascii="Arial" w:hAnsi="Arial" w:cs="Arial" w:hint="eastAsia"/>
@@ -2642,7 +2585,21 @@
         <w:rPr>
           <w:rFonts w:hint="eastAsia"/>
         </w:rPr>
-        <w:t>實作電子版海戰棋，避免了紙張的浪費，藉此愛護環境拯救地球，為了世界的環境與森林的保護盡一份心力。</w:t>
+        <w:t>實作電子版</w:t>
+      </w:r>
+      <w:proofErr w:type="gramStart"/>
+      <w:r>
+        <w:rPr>
+          <w:rFonts w:hint="eastAsia"/>
+        </w:rPr>
+        <w:t>海戰棋</w:t>
+      </w:r>
+      <w:proofErr w:type="gramEnd"/>
+      <w:r>
+        <w:rPr>
+          <w:rFonts w:hint="eastAsia"/>
+        </w:rPr>
+        <w:t>，避免了紙張的浪費，藉此愛護環境拯救地球，為了世界的環境與森林的保護盡一份心力。</w:t>
       </w:r>
       <w:r>
         <w:br/>
@@ -3206,7 +3163,21 @@
         <w:rPr>
           <w:rFonts w:hint="eastAsia"/>
         </w:rPr>
-        <w:t>，且避免程序卡死在某處，因此選擇開啟其它執行緒來協助</w:t>
+        <w:t>，且避免程序卡死在某處，因此選擇開啟其它執行</w:t>
+      </w:r>
+      <w:proofErr w:type="gramStart"/>
+      <w:r>
+        <w:rPr>
+          <w:rFonts w:hint="eastAsia"/>
+        </w:rPr>
+        <w:t>緒</w:t>
+      </w:r>
+      <w:proofErr w:type="gramEnd"/>
+      <w:r>
+        <w:rPr>
+          <w:rFonts w:hint="eastAsia"/>
+        </w:rPr>
+        <w:t>來協助</w:t>
       </w:r>
       <w:r>
         <w:rPr>
@@ -3788,7 +3759,21 @@
         <w:rPr>
           <w:rFonts w:hint="eastAsia"/>
         </w:rPr>
-        <w:t>並另開兩條執行序，第一個是傳送客戶端還存活的訊號；第二個是獲取伺服器中玩家的狀態，以利及時的更新。</w:t>
+        <w:t>並另開兩條執行序，第一個是傳送客戶端還存活的訊號；第二</w:t>
+      </w:r>
+      <w:proofErr w:type="gramStart"/>
+      <w:r>
+        <w:rPr>
+          <w:rFonts w:hint="eastAsia"/>
+        </w:rPr>
+        <w:t>個</w:t>
+      </w:r>
+      <w:proofErr w:type="gramEnd"/>
+      <w:r>
+        <w:rPr>
+          <w:rFonts w:hint="eastAsia"/>
+        </w:rPr>
+        <w:t>是獲取伺服器中玩家的狀態，以利及時的更新。</w:t>
       </w:r>
     </w:p>
     <w:p>
@@ -3986,6 +3971,61 @@
         <w:t>登入</w:t>
       </w:r>
       <w:bookmarkEnd w:id="10"/>
+      <w:r>
+        <w:rPr>
+          <w:rFonts w:hint="eastAsia"/>
+          <w:noProof/>
+          <w:szCs w:val="24"/>
+        </w:rPr>
+        <w:drawing>
+          <wp:inline distT="0" distB="0" distL="0" distR="0" wp14:anchorId="532587C2" wp14:editId="3C46E0E2">
+            <wp:extent cx="5276850" cy="2495550"/>
+            <wp:effectExtent l="0" t="0" r="0" b="0"/>
+            <wp:docPr id="8" name="圖片 8"/>
+            <wp:cNvGraphicFramePr>
+              <a:graphicFrameLocks xmlns:a="http://schemas.openxmlformats.org/drawingml/2006/main" noChangeAspect="1"/>
+            </wp:cNvGraphicFramePr>
+            <a:graphic xmlns:a="http://schemas.openxmlformats.org/drawingml/2006/main">
+              <a:graphicData uri="http://schemas.openxmlformats.org/drawingml/2006/picture">
+                <pic:pic xmlns:pic="http://schemas.openxmlformats.org/drawingml/2006/picture">
+                  <pic:nvPicPr>
+                    <pic:cNvPr id="0" name="Picture 1"/>
+                    <pic:cNvPicPr>
+                      <a:picLocks noChangeAspect="1" noChangeArrowheads="1"/>
+                    </pic:cNvPicPr>
+                  </pic:nvPicPr>
+                  <pic:blipFill>
+                    <a:blip r:embed="rId10">
+                      <a:extLst>
+                        <a:ext uri="{28A0092B-C50C-407E-A947-70E740481C1C}">
+                          <a14:useLocalDpi xmlns:a14="http://schemas.microsoft.com/office/drawing/2010/main" val="0"/>
+                        </a:ext>
+                      </a:extLst>
+                    </a:blip>
+                    <a:srcRect/>
+                    <a:stretch>
+                      <a:fillRect/>
+                    </a:stretch>
+                  </pic:blipFill>
+                  <pic:spPr bwMode="auto">
+                    <a:xfrm>
+                      <a:off x="0" y="0"/>
+                      <a:ext cx="5276850" cy="2495550"/>
+                    </a:xfrm>
+                    <a:prstGeom prst="rect">
+                      <a:avLst/>
+                    </a:prstGeom>
+                    <a:noFill/>
+                    <a:ln>
+                      <a:noFill/>
+                    </a:ln>
+                  </pic:spPr>
+                </pic:pic>
+              </a:graphicData>
+            </a:graphic>
+          </wp:inline>
+        </w:drawing>
+      </w:r>
     </w:p>
     <w:p>
       <w:pPr>
@@ -4030,6 +4070,62 @@
         </w:rPr>
         <w:t>等待</w:t>
       </w:r>
+      <w:r>
+        <w:rPr>
+          <w:rFonts w:hint="eastAsia"/>
+          <w:noProof/>
+          <w:szCs w:val="24"/>
+        </w:rPr>
+        <w:lastRenderedPageBreak/>
+        <w:drawing>
+          <wp:inline distT="0" distB="0" distL="0" distR="0" wp14:anchorId="4B8DDA18" wp14:editId="368843C7">
+            <wp:extent cx="4914900" cy="5257800"/>
+            <wp:effectExtent l="0" t="0" r="0" b="0"/>
+            <wp:docPr id="9" name="圖片 9"/>
+            <wp:cNvGraphicFramePr>
+              <a:graphicFrameLocks xmlns:a="http://schemas.openxmlformats.org/drawingml/2006/main" noChangeAspect="1"/>
+            </wp:cNvGraphicFramePr>
+            <a:graphic xmlns:a="http://schemas.openxmlformats.org/drawingml/2006/main">
+              <a:graphicData uri="http://schemas.openxmlformats.org/drawingml/2006/picture">
+                <pic:pic xmlns:pic="http://schemas.openxmlformats.org/drawingml/2006/picture">
+                  <pic:nvPicPr>
+                    <pic:cNvPr id="0" name="Picture 2"/>
+                    <pic:cNvPicPr>
+                      <a:picLocks noChangeAspect="1" noChangeArrowheads="1"/>
+                    </pic:cNvPicPr>
+                  </pic:nvPicPr>
+                  <pic:blipFill>
+                    <a:blip r:embed="rId11">
+                      <a:extLst>
+                        <a:ext uri="{28A0092B-C50C-407E-A947-70E740481C1C}">
+                          <a14:useLocalDpi xmlns:a14="http://schemas.microsoft.com/office/drawing/2010/main" val="0"/>
+                        </a:ext>
+                      </a:extLst>
+                    </a:blip>
+                    <a:srcRect/>
+                    <a:stretch>
+                      <a:fillRect/>
+                    </a:stretch>
+                  </pic:blipFill>
+                  <pic:spPr bwMode="auto">
+                    <a:xfrm>
+                      <a:off x="0" y="0"/>
+                      <a:ext cx="4914900" cy="5257800"/>
+                    </a:xfrm>
+                    <a:prstGeom prst="rect">
+                      <a:avLst/>
+                    </a:prstGeom>
+                    <a:noFill/>
+                    <a:ln>
+                      <a:noFill/>
+                    </a:ln>
+                  </pic:spPr>
+                </pic:pic>
+              </a:graphicData>
+            </a:graphic>
+          </wp:inline>
+        </w:drawing>
+      </w:r>
     </w:p>
     <w:p>
       <w:pPr>
@@ -4073,6 +4169,66 @@
         <w:t>設置船艦</w:t>
       </w:r>
       <w:bookmarkEnd w:id="12"/>
+      <w:r>
+        <w:rPr>
+          <w:rStyle w:val="ae"/>
+          <w:rFonts w:asciiTheme="minorHAnsi" w:eastAsiaTheme="minorEastAsia" w:hAnsiTheme="minorHAnsi" w:cstheme="minorBidi" w:hint="eastAsia"/>
+          <w:b w:val="0"/>
+          <w:bCs w:val="0"/>
+          <w:noProof/>
+          <w:sz w:val="24"/>
+          <w:szCs w:val="24"/>
+        </w:rPr>
+        <w:lastRenderedPageBreak/>
+        <w:drawing>
+          <wp:inline distT="0" distB="0" distL="0" distR="0" wp14:anchorId="515E9679" wp14:editId="5B1058A9">
+            <wp:extent cx="5276850" cy="4010025"/>
+            <wp:effectExtent l="0" t="0" r="0" b="9525"/>
+            <wp:docPr id="10" name="圖片 10"/>
+            <wp:cNvGraphicFramePr>
+              <a:graphicFrameLocks xmlns:a="http://schemas.openxmlformats.org/drawingml/2006/main" noChangeAspect="1"/>
+            </wp:cNvGraphicFramePr>
+            <a:graphic xmlns:a="http://schemas.openxmlformats.org/drawingml/2006/main">
+              <a:graphicData uri="http://schemas.openxmlformats.org/drawingml/2006/picture">
+                <pic:pic xmlns:pic="http://schemas.openxmlformats.org/drawingml/2006/picture">
+                  <pic:nvPicPr>
+                    <pic:cNvPr id="0" name="Picture 3"/>
+                    <pic:cNvPicPr>
+                      <a:picLocks noChangeAspect="1" noChangeArrowheads="1"/>
+                    </pic:cNvPicPr>
+                  </pic:nvPicPr>
+                  <pic:blipFill>
+                    <a:blip r:embed="rId12">
+                      <a:extLst>
+                        <a:ext uri="{28A0092B-C50C-407E-A947-70E740481C1C}">
+                          <a14:useLocalDpi xmlns:a14="http://schemas.microsoft.com/office/drawing/2010/main" val="0"/>
+                        </a:ext>
+                      </a:extLst>
+                    </a:blip>
+                    <a:srcRect/>
+                    <a:stretch>
+                      <a:fillRect/>
+                    </a:stretch>
+                  </pic:blipFill>
+                  <pic:spPr bwMode="auto">
+                    <a:xfrm>
+                      <a:off x="0" y="0"/>
+                      <a:ext cx="5276850" cy="4010025"/>
+                    </a:xfrm>
+                    <a:prstGeom prst="rect">
+                      <a:avLst/>
+                    </a:prstGeom>
+                    <a:noFill/>
+                    <a:ln>
+                      <a:noFill/>
+                    </a:ln>
+                  </pic:spPr>
+                </pic:pic>
+              </a:graphicData>
+            </a:graphic>
+          </wp:inline>
+        </w:drawing>
+      </w:r>
     </w:p>
     <w:p>
       <w:pPr>
@@ -4084,11 +4240,7 @@
         <w:ind w:leftChars="0" w:left="839" w:hanging="357"/>
         <w:outlineLvl w:val="1"/>
         <w:rPr>
-          <w:rStyle w:val="ae"/>
-          <w:rFonts w:asciiTheme="minorHAnsi" w:eastAsiaTheme="minorEastAsia" w:hAnsiTheme="minorHAnsi" w:cstheme="minorBidi"/>
-          <w:b w:val="0"/>
-          <w:bCs w:val="0"/>
-          <w:sz w:val="24"/>
+          <w:rFonts w:hint="eastAsia"/>
           <w:szCs w:val="24"/>
         </w:rPr>
       </w:pPr>
@@ -4138,17 +4290,66 @@
         </w:rPr>
         <w:t>判斷輸贏</w:t>
       </w:r>
-    </w:p>
-    <w:p>
-      <w:pPr>
-        <w:pStyle w:val="a3"/>
-        <w:ind w:leftChars="0" w:left="482"/>
-        <w:outlineLvl w:val="0"/>
-        <w:rPr>
-          <w:sz w:val="28"/>
-          <w:szCs w:val="28"/>
-        </w:rPr>
-      </w:pPr>
+      <w:r>
+        <w:rPr>
+          <w:rStyle w:val="ae"/>
+          <w:rFonts w:asciiTheme="minorHAnsi" w:eastAsiaTheme="minorEastAsia" w:hAnsiTheme="minorHAnsi" w:cstheme="minorBidi" w:hint="eastAsia"/>
+          <w:b w:val="0"/>
+          <w:bCs w:val="0"/>
+          <w:noProof/>
+          <w:sz w:val="24"/>
+          <w:szCs w:val="24"/>
+        </w:rPr>
+        <w:lastRenderedPageBreak/>
+        <w:drawing>
+          <wp:inline distT="0" distB="0" distL="0" distR="0" wp14:anchorId="29EF59EE" wp14:editId="53EACB10">
+            <wp:extent cx="5267325" cy="5819775"/>
+            <wp:effectExtent l="0" t="0" r="9525" b="9525"/>
+            <wp:docPr id="12" name="圖片 12"/>
+            <wp:cNvGraphicFramePr>
+              <a:graphicFrameLocks xmlns:a="http://schemas.openxmlformats.org/drawingml/2006/main" noChangeAspect="1"/>
+            </wp:cNvGraphicFramePr>
+            <a:graphic xmlns:a="http://schemas.openxmlformats.org/drawingml/2006/main">
+              <a:graphicData uri="http://schemas.openxmlformats.org/drawingml/2006/picture">
+                <pic:pic xmlns:pic="http://schemas.openxmlformats.org/drawingml/2006/picture">
+                  <pic:nvPicPr>
+                    <pic:cNvPr id="0" name="Picture 5"/>
+                    <pic:cNvPicPr>
+                      <a:picLocks noChangeAspect="1" noChangeArrowheads="1"/>
+                    </pic:cNvPicPr>
+                  </pic:nvPicPr>
+                  <pic:blipFill>
+                    <a:blip r:embed="rId13">
+                      <a:extLst>
+                        <a:ext uri="{28A0092B-C50C-407E-A947-70E740481C1C}">
+                          <a14:useLocalDpi xmlns:a14="http://schemas.microsoft.com/office/drawing/2010/main" val="0"/>
+                        </a:ext>
+                      </a:extLst>
+                    </a:blip>
+                    <a:srcRect/>
+                    <a:stretch>
+                      <a:fillRect/>
+                    </a:stretch>
+                  </pic:blipFill>
+                  <pic:spPr bwMode="auto">
+                    <a:xfrm>
+                      <a:off x="0" y="0"/>
+                      <a:ext cx="5267325" cy="5819775"/>
+                    </a:xfrm>
+                    <a:prstGeom prst="rect">
+                      <a:avLst/>
+                    </a:prstGeom>
+                    <a:noFill/>
+                    <a:ln>
+                      <a:noFill/>
+                    </a:ln>
+                  </pic:spPr>
+                </pic:pic>
+              </a:graphicData>
+            </a:graphic>
+          </wp:inline>
+        </w:drawing>
+      </w:r>
     </w:p>
     <w:p/>
     <w:p>
@@ -4205,244 +4406,6 @@
             <wp:extent cx="3741744" cy="1051651"/>
             <wp:effectExtent l="0" t="0" r="0" b="0"/>
             <wp:docPr id="4" name="圖片 4"/>
-            <wp:cNvGraphicFramePr>
-              <a:graphicFrameLocks xmlns:a="http://schemas.openxmlformats.org/drawingml/2006/main" noChangeAspect="1"/>
-            </wp:cNvGraphicFramePr>
-            <a:graphic xmlns:a="http://schemas.openxmlformats.org/drawingml/2006/main">
-              <a:graphicData uri="http://schemas.openxmlformats.org/drawingml/2006/picture">
-                <pic:pic xmlns:pic="http://schemas.openxmlformats.org/drawingml/2006/picture">
-                  <pic:nvPicPr>
-                    <pic:cNvPr id="1" name=""/>
-                    <pic:cNvPicPr/>
-                  </pic:nvPicPr>
-                  <pic:blipFill>
-                    <a:blip r:embed="rId10"/>
-                    <a:stretch>
-                      <a:fillRect/>
-                    </a:stretch>
-                  </pic:blipFill>
-                  <pic:spPr>
-                    <a:xfrm>
-                      <a:off x="0" y="0"/>
-                      <a:ext cx="3741744" cy="1051651"/>
-                    </a:xfrm>
-                    <a:prstGeom prst="rect">
-                      <a:avLst/>
-                    </a:prstGeom>
-                  </pic:spPr>
-                </pic:pic>
-              </a:graphicData>
-            </a:graphic>
-          </wp:inline>
-        </w:drawing>
-      </w:r>
-    </w:p>
-    <w:p>
-      <w:pPr>
-        <w:pStyle w:val="a3"/>
-        <w:ind w:leftChars="0" w:left="482"/>
-        <w:outlineLvl w:val="0"/>
-      </w:pPr>
-    </w:p>
-    <w:p>
-      <w:pPr>
-        <w:pStyle w:val="a3"/>
-        <w:ind w:leftChars="0" w:left="482"/>
-        <w:outlineLvl w:val="0"/>
-      </w:pPr>
-      <w:r>
-        <w:rPr>
-          <w:rFonts w:hint="eastAsia"/>
-        </w:rPr>
-        <w:t>加入房間並等待對方玩家：</w:t>
-      </w:r>
-    </w:p>
-    <w:p>
-      <w:pPr>
-        <w:pStyle w:val="a3"/>
-        <w:ind w:leftChars="0" w:left="482"/>
-        <w:outlineLvl w:val="0"/>
-      </w:pPr>
-      <w:r>
-        <w:rPr>
-          <w:noProof/>
-        </w:rPr>
-        <w:drawing>
-          <wp:inline distT="0" distB="0" distL="0" distR="0" wp14:anchorId="0F615AE3" wp14:editId="24E872DC">
-            <wp:extent cx="3756986" cy="1013548"/>
-            <wp:effectExtent l="0" t="0" r="0" b="0"/>
-            <wp:docPr id="3" name="圖片 3"/>
-            <wp:cNvGraphicFramePr>
-              <a:graphicFrameLocks xmlns:a="http://schemas.openxmlformats.org/drawingml/2006/main" noChangeAspect="1"/>
-            </wp:cNvGraphicFramePr>
-            <a:graphic xmlns:a="http://schemas.openxmlformats.org/drawingml/2006/main">
-              <a:graphicData uri="http://schemas.openxmlformats.org/drawingml/2006/picture">
-                <pic:pic xmlns:pic="http://schemas.openxmlformats.org/drawingml/2006/picture">
-                  <pic:nvPicPr>
-                    <pic:cNvPr id="1" name=""/>
-                    <pic:cNvPicPr/>
-                  </pic:nvPicPr>
-                  <pic:blipFill>
-                    <a:blip r:embed="rId11"/>
-                    <a:stretch>
-                      <a:fillRect/>
-                    </a:stretch>
-                  </pic:blipFill>
-                  <pic:spPr>
-                    <a:xfrm>
-                      <a:off x="0" y="0"/>
-                      <a:ext cx="3756986" cy="1013548"/>
-                    </a:xfrm>
-                    <a:prstGeom prst="rect">
-                      <a:avLst/>
-                    </a:prstGeom>
-                  </pic:spPr>
-                </pic:pic>
-              </a:graphicData>
-            </a:graphic>
-          </wp:inline>
-        </w:drawing>
-      </w:r>
-    </w:p>
-    <w:p>
-      <w:r>
-        <w:tab/>
-      </w:r>
-    </w:p>
-    <w:p>
-      <w:r>
-        <w:tab/>
-      </w:r>
-      <w:r>
-        <w:rPr>
-          <w:rFonts w:hint="eastAsia"/>
-        </w:rPr>
-        <w:t>進入遊戲畫面，並部署船艦：</w:t>
-      </w:r>
-    </w:p>
-    <w:p>
-      <w:r>
-        <w:tab/>
-      </w:r>
-      <w:r>
-        <w:rPr>
-          <w:noProof/>
-        </w:rPr>
-        <w:lastRenderedPageBreak/>
-        <w:drawing>
-          <wp:inline distT="0" distB="0" distL="0" distR="0" wp14:anchorId="7E90F455" wp14:editId="15D84DAB">
-            <wp:extent cx="5274310" cy="2644775"/>
-            <wp:effectExtent l="0" t="0" r="2540" b="3175"/>
-            <wp:docPr id="5" name="圖片 5"/>
-            <wp:cNvGraphicFramePr>
-              <a:graphicFrameLocks xmlns:a="http://schemas.openxmlformats.org/drawingml/2006/main" noChangeAspect="1"/>
-            </wp:cNvGraphicFramePr>
-            <a:graphic xmlns:a="http://schemas.openxmlformats.org/drawingml/2006/main">
-              <a:graphicData uri="http://schemas.openxmlformats.org/drawingml/2006/picture">
-                <pic:pic xmlns:pic="http://schemas.openxmlformats.org/drawingml/2006/picture">
-                  <pic:nvPicPr>
-                    <pic:cNvPr id="1" name=""/>
-                    <pic:cNvPicPr/>
-                  </pic:nvPicPr>
-                  <pic:blipFill>
-                    <a:blip r:embed="rId12"/>
-                    <a:stretch>
-                      <a:fillRect/>
-                    </a:stretch>
-                  </pic:blipFill>
-                  <pic:spPr>
-                    <a:xfrm>
-                      <a:off x="0" y="0"/>
-                      <a:ext cx="5274310" cy="2644775"/>
-                    </a:xfrm>
-                    <a:prstGeom prst="rect">
-                      <a:avLst/>
-                    </a:prstGeom>
-                  </pic:spPr>
-                </pic:pic>
-              </a:graphicData>
-            </a:graphic>
-          </wp:inline>
-        </w:drawing>
-      </w:r>
-    </w:p>
-    <w:p/>
-    <w:p>
-      <w:r>
-        <w:tab/>
-      </w:r>
-      <w:r>
-        <w:rPr>
-          <w:rFonts w:hint="eastAsia"/>
-        </w:rPr>
-        <w:t>發動攻擊後，回傳攻擊是否成功：</w:t>
-      </w:r>
-    </w:p>
-    <w:p>
-      <w:r>
-        <w:rPr>
-          <w:noProof/>
-        </w:rPr>
-        <w:drawing>
-          <wp:inline distT="0" distB="0" distL="0" distR="0" wp14:anchorId="437AE771" wp14:editId="3A46ACF4">
-            <wp:extent cx="5274310" cy="2631440"/>
-            <wp:effectExtent l="0" t="0" r="2540" b="0"/>
-            <wp:docPr id="7" name="圖片 7"/>
-            <wp:cNvGraphicFramePr>
-              <a:graphicFrameLocks xmlns:a="http://schemas.openxmlformats.org/drawingml/2006/main" noChangeAspect="1"/>
-            </wp:cNvGraphicFramePr>
-            <a:graphic xmlns:a="http://schemas.openxmlformats.org/drawingml/2006/main">
-              <a:graphicData uri="http://schemas.openxmlformats.org/drawingml/2006/picture">
-                <pic:pic xmlns:pic="http://schemas.openxmlformats.org/drawingml/2006/picture">
-                  <pic:nvPicPr>
-                    <pic:cNvPr id="1" name=""/>
-                    <pic:cNvPicPr/>
-                  </pic:nvPicPr>
-                  <pic:blipFill>
-                    <a:blip r:embed="rId13"/>
-                    <a:stretch>
-                      <a:fillRect/>
-                    </a:stretch>
-                  </pic:blipFill>
-                  <pic:spPr>
-                    <a:xfrm>
-                      <a:off x="0" y="0"/>
-                      <a:ext cx="5274310" cy="2631440"/>
-                    </a:xfrm>
-                    <a:prstGeom prst="rect">
-                      <a:avLst/>
-                    </a:prstGeom>
-                  </pic:spPr>
-                </pic:pic>
-              </a:graphicData>
-            </a:graphic>
-          </wp:inline>
-        </w:drawing>
-      </w:r>
-    </w:p>
-    <w:p/>
-    <w:p>
-      <w:r>
-        <w:tab/>
-      </w:r>
-      <w:r>
-        <w:rPr>
-          <w:rFonts w:hint="eastAsia"/>
-        </w:rPr>
-        <w:t>受攻擊時的畫面顯示：</w:t>
-      </w:r>
-    </w:p>
-    <w:p>
-      <w:r>
-        <w:rPr>
-          <w:noProof/>
-        </w:rPr>
-        <w:lastRenderedPageBreak/>
-        <w:drawing>
-          <wp:inline distT="0" distB="0" distL="0" distR="0" wp14:anchorId="1105F3C4" wp14:editId="6770AB2F">
-            <wp:extent cx="5274310" cy="2644775"/>
-            <wp:effectExtent l="0" t="0" r="2540" b="3175"/>
-            <wp:docPr id="6" name="圖片 6"/>
             <wp:cNvGraphicFramePr>
               <a:graphicFrameLocks xmlns:a="http://schemas.openxmlformats.org/drawingml/2006/main" noChangeAspect="1"/>
             </wp:cNvGraphicFramePr>
@@ -4462,6 +4425,135 @@
                   <pic:spPr>
                     <a:xfrm>
                       <a:off x="0" y="0"/>
+                      <a:ext cx="3741744" cy="1051651"/>
+                    </a:xfrm>
+                    <a:prstGeom prst="rect">
+                      <a:avLst/>
+                    </a:prstGeom>
+                  </pic:spPr>
+                </pic:pic>
+              </a:graphicData>
+            </a:graphic>
+          </wp:inline>
+        </w:drawing>
+      </w:r>
+    </w:p>
+    <w:p>
+      <w:pPr>
+        <w:pStyle w:val="a3"/>
+        <w:ind w:leftChars="0" w:left="482"/>
+        <w:outlineLvl w:val="0"/>
+      </w:pPr>
+    </w:p>
+    <w:p>
+      <w:pPr>
+        <w:pStyle w:val="a3"/>
+        <w:ind w:leftChars="0" w:left="482"/>
+        <w:outlineLvl w:val="0"/>
+      </w:pPr>
+      <w:r>
+        <w:rPr>
+          <w:rFonts w:hint="eastAsia"/>
+        </w:rPr>
+        <w:t>加入房間並等待對方玩家：</w:t>
+      </w:r>
+    </w:p>
+    <w:p>
+      <w:pPr>
+        <w:pStyle w:val="a3"/>
+        <w:ind w:leftChars="0" w:left="482"/>
+        <w:outlineLvl w:val="0"/>
+      </w:pPr>
+      <w:r>
+        <w:rPr>
+          <w:noProof/>
+        </w:rPr>
+        <w:lastRenderedPageBreak/>
+        <w:drawing>
+          <wp:inline distT="0" distB="0" distL="0" distR="0" wp14:anchorId="0F615AE3" wp14:editId="24E872DC">
+            <wp:extent cx="3756986" cy="1013548"/>
+            <wp:effectExtent l="0" t="0" r="0" b="0"/>
+            <wp:docPr id="3" name="圖片 3"/>
+            <wp:cNvGraphicFramePr>
+              <a:graphicFrameLocks xmlns:a="http://schemas.openxmlformats.org/drawingml/2006/main" noChangeAspect="1"/>
+            </wp:cNvGraphicFramePr>
+            <a:graphic xmlns:a="http://schemas.openxmlformats.org/drawingml/2006/main">
+              <a:graphicData uri="http://schemas.openxmlformats.org/drawingml/2006/picture">
+                <pic:pic xmlns:pic="http://schemas.openxmlformats.org/drawingml/2006/picture">
+                  <pic:nvPicPr>
+                    <pic:cNvPr id="1" name=""/>
+                    <pic:cNvPicPr/>
+                  </pic:nvPicPr>
+                  <pic:blipFill>
+                    <a:blip r:embed="rId15"/>
+                    <a:stretch>
+                      <a:fillRect/>
+                    </a:stretch>
+                  </pic:blipFill>
+                  <pic:spPr>
+                    <a:xfrm>
+                      <a:off x="0" y="0"/>
+                      <a:ext cx="3756986" cy="1013548"/>
+                    </a:xfrm>
+                    <a:prstGeom prst="rect">
+                      <a:avLst/>
+                    </a:prstGeom>
+                  </pic:spPr>
+                </pic:pic>
+              </a:graphicData>
+            </a:graphic>
+          </wp:inline>
+        </w:drawing>
+      </w:r>
+    </w:p>
+    <w:p>
+      <w:r>
+        <w:tab/>
+      </w:r>
+    </w:p>
+    <w:p>
+      <w:r>
+        <w:tab/>
+      </w:r>
+      <w:r>
+        <w:rPr>
+          <w:rFonts w:hint="eastAsia"/>
+        </w:rPr>
+        <w:t>進入遊戲畫面，並部署船艦：</w:t>
+      </w:r>
+    </w:p>
+    <w:p>
+      <w:r>
+        <w:tab/>
+      </w:r>
+      <w:r>
+        <w:rPr>
+          <w:noProof/>
+        </w:rPr>
+        <w:drawing>
+          <wp:inline distT="0" distB="0" distL="0" distR="0" wp14:anchorId="7E90F455" wp14:editId="15D84DAB">
+            <wp:extent cx="5274310" cy="2644775"/>
+            <wp:effectExtent l="0" t="0" r="2540" b="3175"/>
+            <wp:docPr id="5" name="圖片 5"/>
+            <wp:cNvGraphicFramePr>
+              <a:graphicFrameLocks xmlns:a="http://schemas.openxmlformats.org/drawingml/2006/main" noChangeAspect="1"/>
+            </wp:cNvGraphicFramePr>
+            <a:graphic xmlns:a="http://schemas.openxmlformats.org/drawingml/2006/main">
+              <a:graphicData uri="http://schemas.openxmlformats.org/drawingml/2006/picture">
+                <pic:pic xmlns:pic="http://schemas.openxmlformats.org/drawingml/2006/picture">
+                  <pic:nvPicPr>
+                    <pic:cNvPr id="1" name=""/>
+                    <pic:cNvPicPr/>
+                  </pic:nvPicPr>
+                  <pic:blipFill>
+                    <a:blip r:embed="rId16"/>
+                    <a:stretch>
+                      <a:fillRect/>
+                    </a:stretch>
+                  </pic:blipFill>
+                  <pic:spPr>
+                    <a:xfrm>
+                      <a:off x="0" y="0"/>
                       <a:ext cx="5274310" cy="2644775"/>
                     </a:xfrm>
                     <a:prstGeom prst="rect">
@@ -4475,6 +4567,115 @@
         </w:drawing>
       </w:r>
     </w:p>
+    <w:p/>
+    <w:p>
+      <w:r>
+        <w:tab/>
+      </w:r>
+      <w:r>
+        <w:rPr>
+          <w:rFonts w:hint="eastAsia"/>
+        </w:rPr>
+        <w:t>發動攻擊後，回傳攻擊是否成功：</w:t>
+      </w:r>
+    </w:p>
+    <w:p>
+      <w:r>
+        <w:rPr>
+          <w:noProof/>
+        </w:rPr>
+        <w:drawing>
+          <wp:inline distT="0" distB="0" distL="0" distR="0" wp14:anchorId="437AE771" wp14:editId="3A46ACF4">
+            <wp:extent cx="5274310" cy="2631440"/>
+            <wp:effectExtent l="0" t="0" r="2540" b="0"/>
+            <wp:docPr id="7" name="圖片 7"/>
+            <wp:cNvGraphicFramePr>
+              <a:graphicFrameLocks xmlns:a="http://schemas.openxmlformats.org/drawingml/2006/main" noChangeAspect="1"/>
+            </wp:cNvGraphicFramePr>
+            <a:graphic xmlns:a="http://schemas.openxmlformats.org/drawingml/2006/main">
+              <a:graphicData uri="http://schemas.openxmlformats.org/drawingml/2006/picture">
+                <pic:pic xmlns:pic="http://schemas.openxmlformats.org/drawingml/2006/picture">
+                  <pic:nvPicPr>
+                    <pic:cNvPr id="1" name=""/>
+                    <pic:cNvPicPr/>
+                  </pic:nvPicPr>
+                  <pic:blipFill>
+                    <a:blip r:embed="rId17"/>
+                    <a:stretch>
+                      <a:fillRect/>
+                    </a:stretch>
+                  </pic:blipFill>
+                  <pic:spPr>
+                    <a:xfrm>
+                      <a:off x="0" y="0"/>
+                      <a:ext cx="5274310" cy="2631440"/>
+                    </a:xfrm>
+                    <a:prstGeom prst="rect">
+                      <a:avLst/>
+                    </a:prstGeom>
+                  </pic:spPr>
+                </pic:pic>
+              </a:graphicData>
+            </a:graphic>
+          </wp:inline>
+        </w:drawing>
+      </w:r>
+    </w:p>
+    <w:p/>
+    <w:p>
+      <w:r>
+        <w:tab/>
+      </w:r>
+      <w:r>
+        <w:rPr>
+          <w:rFonts w:hint="eastAsia"/>
+        </w:rPr>
+        <w:t>受攻擊時的畫面顯示：</w:t>
+      </w:r>
+    </w:p>
+    <w:p>
+      <w:r>
+        <w:rPr>
+          <w:noProof/>
+        </w:rPr>
+        <w:lastRenderedPageBreak/>
+        <w:drawing>
+          <wp:inline distT="0" distB="0" distL="0" distR="0" wp14:anchorId="1105F3C4" wp14:editId="6770AB2F">
+            <wp:extent cx="5274310" cy="2644775"/>
+            <wp:effectExtent l="0" t="0" r="2540" b="3175"/>
+            <wp:docPr id="6" name="圖片 6"/>
+            <wp:cNvGraphicFramePr>
+              <a:graphicFrameLocks xmlns:a="http://schemas.openxmlformats.org/drawingml/2006/main" noChangeAspect="1"/>
+            </wp:cNvGraphicFramePr>
+            <a:graphic xmlns:a="http://schemas.openxmlformats.org/drawingml/2006/main">
+              <a:graphicData uri="http://schemas.openxmlformats.org/drawingml/2006/picture">
+                <pic:pic xmlns:pic="http://schemas.openxmlformats.org/drawingml/2006/picture">
+                  <pic:nvPicPr>
+                    <pic:cNvPr id="1" name=""/>
+                    <pic:cNvPicPr/>
+                  </pic:nvPicPr>
+                  <pic:blipFill>
+                    <a:blip r:embed="rId18"/>
+                    <a:stretch>
+                      <a:fillRect/>
+                    </a:stretch>
+                  </pic:blipFill>
+                  <pic:spPr>
+                    <a:xfrm>
+                      <a:off x="0" y="0"/>
+                      <a:ext cx="5274310" cy="2644775"/>
+                    </a:xfrm>
+                    <a:prstGeom prst="rect">
+                      <a:avLst/>
+                    </a:prstGeom>
+                  </pic:spPr>
+                </pic:pic>
+              </a:graphicData>
+            </a:graphic>
+          </wp:inline>
+        </w:drawing>
+      </w:r>
+    </w:p>
     <w:p>
       <w:pPr>
         <w:pStyle w:val="a3"/>
@@ -4566,7 +4767,21 @@
         <w:rPr>
           <w:rFonts w:hint="eastAsia"/>
         </w:rPr>
-        <w:t>在這個時候我們才會發覺自己不足的地方，看似瞭解其實連邊都碰不上，但是在經過了這一次的專題之後，總算對</w:t>
+        <w:t>在這個時候我們才會發覺自己不足的地方，看似瞭解</w:t>
+      </w:r>
+      <w:proofErr w:type="gramStart"/>
+      <w:r>
+        <w:rPr>
+          <w:rFonts w:hint="eastAsia"/>
+        </w:rPr>
+        <w:t>其實連邊都</w:t>
+      </w:r>
+      <w:proofErr w:type="gramEnd"/>
+      <w:r>
+        <w:rPr>
+          <w:rFonts w:hint="eastAsia"/>
+        </w:rPr>
+        <w:t>碰不上，但是在經過了這一次的專題之後，總算對</w:t>
       </w:r>
       <w:r>
         <w:rPr>
@@ -4585,9 +4800,6 @@
       <w:pPr>
         <w:ind w:left="480" w:firstLine="480"/>
         <w:jc w:val="both"/>
-        <w:rPr>
-          <w:rFonts w:hint="eastAsia"/>
-        </w:rPr>
       </w:pPr>
       <w:r>
         <w:rPr>
@@ -4687,11 +4899,19 @@
         </w:rPr>
         <w:t>：</w:t>
       </w:r>
-      <w:r>
-        <w:rPr>
-          <w:rFonts w:hint="eastAsia"/>
-        </w:rPr>
-        <w:t>維基百科</w:t>
+      <w:proofErr w:type="gramStart"/>
+      <w:r>
+        <w:rPr>
+          <w:rFonts w:hint="eastAsia"/>
+        </w:rPr>
+        <w:t>維基百</w:t>
+      </w:r>
+      <w:proofErr w:type="gramEnd"/>
+      <w:r>
+        <w:rPr>
+          <w:rFonts w:hint="eastAsia"/>
+        </w:rPr>
+        <w:t>科</w:t>
       </w:r>
       <w:r>
         <w:rPr>
@@ -4705,7 +4925,7 @@
         </w:rPr>
         <w:t>(</w:t>
       </w:r>
-      <w:hyperlink r:id="rId15" w:history="1">
+      <w:hyperlink r:id="rId19" w:history="1">
         <w:r>
           <w:rPr>
             <w:rStyle w:val="ab"/>
@@ -6873,6 +7093,18 @@
       </w:tcPr>
     </w:tblStylePr>
   </w:style>
+  <w:style w:type="character" w:styleId="af3">
+    <w:name w:val="FollowedHyperlink"/>
+    <w:basedOn w:val="a0"/>
+    <w:uiPriority w:val="99"/>
+    <w:semiHidden/>
+    <w:unhideWhenUsed/>
+    <w:rsid w:val="00123A16"/>
+    <w:rPr>
+      <w:color w:val="954F72" w:themeColor="followedHyperlink"/>
+      <w:u w:val="single"/>
+    </w:rPr>
+  </w:style>
 </w:styles>
 </file>
 

</xml_diff>

<commit_message>
modify picture and typesetting
</commit_message>
<xml_diff>
--- a/doc/README.docx
+++ b/doc/README.docx
@@ -48,14 +48,12 @@
         <w:pStyle w:val="1"/>
         <w:jc w:val="center"/>
       </w:pPr>
-      <w:proofErr w:type="gramStart"/>
       <w:r>
         <w:rPr>
           <w:rFonts w:hint="eastAsia"/>
         </w:rPr>
         <w:t>海戰棋</w:t>
       </w:r>
-      <w:proofErr w:type="gramEnd"/>
       <w:r>
         <w:rPr>
           <w:rFonts w:hint="eastAsia"/>
@@ -1463,7 +1461,7 @@
                 <w:noProof/>
                 <w:webHidden/>
               </w:rPr>
-              <w:t>5</w:t>
+              <w:t>6</w:t>
             </w:r>
             <w:r>
               <w:rPr>
@@ -1552,7 +1550,7 @@
                 <w:noProof/>
                 <w:webHidden/>
               </w:rPr>
-              <w:t>6</w:t>
+              <w:t>7</w:t>
             </w:r>
             <w:r>
               <w:rPr>
@@ -1649,7 +1647,7 @@
                 <w:noProof/>
                 <w:webHidden/>
               </w:rPr>
-              <w:t>7</w:t>
+              <w:t>8</w:t>
             </w:r>
             <w:r>
               <w:rPr>
@@ -1745,7 +1743,7 @@
                 <w:noProof/>
                 <w:webHidden/>
               </w:rPr>
-              <w:t>8</w:t>
+              <w:t>9</w:t>
             </w:r>
             <w:r>
               <w:rPr>
@@ -1937,7 +1935,7 @@
                 <w:noProof/>
                 <w:webHidden/>
               </w:rPr>
-              <w:t>10</w:t>
+              <w:t>11</w:t>
             </w:r>
             <w:r>
               <w:rPr>
@@ -2015,7 +2013,6 @@
         <w:ind w:leftChars="0"/>
       </w:pPr>
       <w:bookmarkStart w:id="2" w:name="_Toc59396388"/>
-      <w:proofErr w:type="gramStart"/>
       <w:r>
         <w:rPr>
           <w:rStyle w:val="af0"/>
@@ -2023,17 +2020,7 @@
           <w:sz w:val="28"/>
           <w:szCs w:val="28"/>
         </w:rPr>
-        <w:t>海戰棋</w:t>
-      </w:r>
-      <w:proofErr w:type="gramEnd"/>
-      <w:r>
-        <w:rPr>
-          <w:rStyle w:val="af0"/>
-          <w:rFonts w:hint="eastAsia"/>
-          <w:sz w:val="28"/>
-          <w:szCs w:val="28"/>
-        </w:rPr>
-        <w:t>簡介</w:t>
+        <w:t>海戰棋簡介</w:t>
       </w:r>
       <w:bookmarkEnd w:id="2"/>
       <w:r>
@@ -2063,7 +2050,6 @@
         </w:rPr>
         <w:t xml:space="preserve">    </w:t>
       </w:r>
-      <w:proofErr w:type="gramStart"/>
       <w:r>
         <w:rPr>
           <w:rFonts w:ascii="Arial" w:hAnsi="Arial" w:cs="Arial" w:hint="eastAsia"/>
@@ -2071,17 +2057,7 @@
           <w:szCs w:val="24"/>
           <w:shd w:val="clear" w:color="auto" w:fill="FFFFFF"/>
         </w:rPr>
-        <w:t>海戰棋</w:t>
-      </w:r>
-      <w:proofErr w:type="gramEnd"/>
-      <w:r>
-        <w:rPr>
-          <w:rFonts w:ascii="Arial" w:hAnsi="Arial" w:cs="Arial" w:hint="eastAsia"/>
-          <w:color w:val="202122"/>
-          <w:szCs w:val="24"/>
-          <w:shd w:val="clear" w:color="auto" w:fill="FFFFFF"/>
-        </w:rPr>
-        <w:t>是</w:t>
+        <w:t>海戰棋是</w:t>
       </w:r>
       <w:r>
         <w:rPr>
@@ -2488,7 +2464,6 @@
         </w:rPr>
         <w:t>擊</w:t>
       </w:r>
-      <w:proofErr w:type="gramStart"/>
       <w:r>
         <w:rPr>
           <w:rFonts w:ascii="Arial" w:hAnsi="Arial" w:cs="Arial" w:hint="eastAsia"/>
@@ -2498,7 +2473,6 @@
         </w:rPr>
         <w:t>沉</w:t>
       </w:r>
-      <w:proofErr w:type="gramEnd"/>
       <w:r>
         <w:rPr>
           <w:rFonts w:ascii="Arial" w:hAnsi="Arial" w:cs="Arial" w:hint="eastAsia"/>
@@ -2585,21 +2559,7 @@
         <w:rPr>
           <w:rFonts w:hint="eastAsia"/>
         </w:rPr>
-        <w:t>實作電子版</w:t>
-      </w:r>
-      <w:proofErr w:type="gramStart"/>
-      <w:r>
-        <w:rPr>
-          <w:rFonts w:hint="eastAsia"/>
-        </w:rPr>
-        <w:t>海戰棋</w:t>
-      </w:r>
-      <w:proofErr w:type="gramEnd"/>
-      <w:r>
-        <w:rPr>
-          <w:rFonts w:hint="eastAsia"/>
-        </w:rPr>
-        <w:t>，避免了紙張的浪費，藉此愛護環境拯救地球，為了世界的環境與森林的保護盡一份心力。</w:t>
+        <w:t>實作電子版海戰棋，避免了紙張的浪費，藉此愛護環境拯救地球，為了世界的環境與森林的保護盡一份心力。</w:t>
       </w:r>
       <w:r>
         <w:br/>
@@ -3163,21 +3123,7 @@
         <w:rPr>
           <w:rFonts w:hint="eastAsia"/>
         </w:rPr>
-        <w:t>，且避免程序卡死在某處，因此選擇開啟其它執行</w:t>
-      </w:r>
-      <w:proofErr w:type="gramStart"/>
-      <w:r>
-        <w:rPr>
-          <w:rFonts w:hint="eastAsia"/>
-        </w:rPr>
-        <w:t>緒</w:t>
-      </w:r>
-      <w:proofErr w:type="gramEnd"/>
-      <w:r>
-        <w:rPr>
-          <w:rFonts w:hint="eastAsia"/>
-        </w:rPr>
-        <w:t>來協助</w:t>
+        <w:t>，且避免程序卡死在某處，因此選擇開啟其它執行緒來協助</w:t>
       </w:r>
       <w:r>
         <w:rPr>
@@ -3415,31 +3361,13 @@
         <w:rPr>
           <w:rFonts w:hint="eastAsia"/>
         </w:rPr>
-        <w:t>Server</w:t>
+        <w:t>伺服器</w:t>
       </w:r>
       <w:r>
         <w:rPr>
           <w:rFonts w:hint="eastAsia"/>
         </w:rPr>
         <w:t>並等待回應。</w:t>
-      </w:r>
-    </w:p>
-    <w:p>
-      <w:pPr>
-        <w:pStyle w:val="a3"/>
-        <w:ind w:leftChars="0" w:left="960"/>
-      </w:pPr>
-    </w:p>
-    <w:p>
-      <w:pPr>
-        <w:ind w:left="357"/>
-        <w:outlineLvl w:val="1"/>
-      </w:pPr>
-      <w:r>
-        <w:rPr>
-          <w:rFonts w:hint="eastAsia"/>
-        </w:rPr>
-        <w:t>伺服器端：</w:t>
       </w:r>
     </w:p>
     <w:p>
@@ -3455,25 +3383,43 @@
         <w:rPr>
           <w:rFonts w:hint="eastAsia"/>
         </w:rPr>
-        <w:t>接收玩家：賦予呼叫模組之玩家序號</w:t>
-      </w:r>
-      <w:r>
-        <w:rPr>
-          <w:rFonts w:ascii="Times New Roman" w:hAnsi="Times New Roman" w:cs="Times New Roman" w:hint="eastAsia"/>
-        </w:rPr>
-        <w:t>，並</w:t>
-      </w:r>
-      <w:r>
-        <w:rPr>
-          <w:rFonts w:hint="eastAsia"/>
-        </w:rPr>
-        <w:t>回傳給</w:t>
-      </w:r>
-      <w:r>
-        <w:rPr>
-          <w:rFonts w:ascii="Times New Roman" w:hAnsi="Times New Roman" w:cs="Times New Roman" w:hint="eastAsia"/>
-        </w:rPr>
-        <w:t>客戶端。</w:t>
+        <w:t>連線狀態確認</w:t>
+      </w:r>
+      <w:r>
+        <w:rPr>
+          <w:rFonts w:hint="eastAsia"/>
+        </w:rPr>
+        <w:t>：</w:t>
+      </w:r>
+      <w:r>
+        <w:rPr>
+          <w:rFonts w:hint="eastAsia"/>
+        </w:rPr>
+        <w:t>傳送存活訊號給</w:t>
+      </w:r>
+      <w:r>
+        <w:rPr>
+          <w:rFonts w:hint="eastAsia"/>
+        </w:rPr>
+        <w:t>伺服器</w:t>
+      </w:r>
+    </w:p>
+    <w:p>
+      <w:pPr>
+        <w:pStyle w:val="a3"/>
+        <w:ind w:leftChars="0" w:left="960"/>
+      </w:pPr>
+    </w:p>
+    <w:p>
+      <w:pPr>
+        <w:ind w:left="357"/>
+        <w:outlineLvl w:val="1"/>
+      </w:pPr>
+      <w:r>
+        <w:rPr>
+          <w:rFonts w:hint="eastAsia"/>
+        </w:rPr>
+        <w:t>伺服器端：</w:t>
       </w:r>
     </w:p>
     <w:p>
@@ -3489,55 +3435,25 @@
         <w:rPr>
           <w:rFonts w:hint="eastAsia"/>
         </w:rPr>
-        <w:t>接收</w:t>
-      </w:r>
-      <w:r>
-        <w:rPr>
-          <w:rFonts w:hint="eastAsia"/>
-        </w:rPr>
-        <w:t>加入遊戲</w:t>
-      </w:r>
-      <w:r>
-        <w:rPr>
-          <w:rFonts w:hint="eastAsia"/>
-        </w:rPr>
-        <w:t>要</w:t>
-      </w:r>
-      <w:r>
-        <w:rPr>
-          <w:rFonts w:hint="eastAsia"/>
-        </w:rPr>
-        <w:t>求</w:t>
-      </w:r>
-      <w:r>
-        <w:rPr>
-          <w:rFonts w:hint="eastAsia"/>
-        </w:rPr>
-        <w:t>：檢查是否有他人同時在線等待，無則等待，並建立房間編號，回傳等待信號；有他人在線等待則進行配對</w:t>
-      </w:r>
-      <w:r>
-        <w:rPr>
-          <w:rFonts w:hint="eastAsia"/>
-        </w:rPr>
-        <w:t>，更新玩家資訊</w:t>
-      </w:r>
-      <w:r>
-        <w:rPr>
-          <w:rFonts w:hint="eastAsia"/>
-        </w:rPr>
-        <w:t>，並回傳</w:t>
-      </w:r>
-      <w:r>
-        <w:rPr>
-          <w:rFonts w:hint="eastAsia"/>
-        </w:rPr>
-        <w:t>且</w:t>
-      </w:r>
-      <w:r>
-        <w:rPr>
-          <w:rFonts w:hint="eastAsia"/>
-        </w:rPr>
-        <w:t>遊戲開始信號。</w:t>
+        <w:t>接收玩家：賦予呼叫模組之玩家序號</w:t>
+      </w:r>
+      <w:r>
+        <w:rPr>
+          <w:rFonts w:ascii="Times New Roman" w:hAnsi="Times New Roman" w:cs="Times New Roman" w:hint="eastAsia"/>
+        </w:rPr>
+        <w:t>，並</w:t>
+      </w:r>
+      <w:r>
+        <w:rPr>
+          <w:rFonts w:hint="eastAsia"/>
+        </w:rPr>
+        <w:t>回傳給</w:t>
+      </w:r>
+      <w:r>
+        <w:rPr>
+          <w:rFonts w:ascii="Times New Roman" w:hAnsi="Times New Roman" w:cs="Times New Roman" w:hint="eastAsia"/>
+        </w:rPr>
+        <w:t>客戶端。</w:t>
       </w:r>
     </w:p>
     <w:p>
@@ -3553,7 +3469,55 @@
         <w:rPr>
           <w:rFonts w:hint="eastAsia"/>
         </w:rPr>
-        <w:t>接收船艦配置資訊：接收玩家資訊與船艦配置並更新伺服器資料，根據更新結果回傳成功或失敗。</w:t>
+        <w:t>接收</w:t>
+      </w:r>
+      <w:r>
+        <w:rPr>
+          <w:rFonts w:hint="eastAsia"/>
+        </w:rPr>
+        <w:t>加入遊戲</w:t>
+      </w:r>
+      <w:r>
+        <w:rPr>
+          <w:rFonts w:hint="eastAsia"/>
+        </w:rPr>
+        <w:t>要</w:t>
+      </w:r>
+      <w:r>
+        <w:rPr>
+          <w:rFonts w:hint="eastAsia"/>
+        </w:rPr>
+        <w:t>求</w:t>
+      </w:r>
+      <w:r>
+        <w:rPr>
+          <w:rFonts w:hint="eastAsia"/>
+        </w:rPr>
+        <w:t>：檢查是否有他人同時在線等待，無則等待，並建立房間編號，回傳等待信號；有他人在線等待則進行配對</w:t>
+      </w:r>
+      <w:r>
+        <w:rPr>
+          <w:rFonts w:hint="eastAsia"/>
+        </w:rPr>
+        <w:t>，更新玩家資訊</w:t>
+      </w:r>
+      <w:r>
+        <w:rPr>
+          <w:rFonts w:hint="eastAsia"/>
+        </w:rPr>
+        <w:t>，並回傳</w:t>
+      </w:r>
+      <w:r>
+        <w:rPr>
+          <w:rFonts w:hint="eastAsia"/>
+        </w:rPr>
+        <w:t>且</w:t>
+      </w:r>
+      <w:r>
+        <w:rPr>
+          <w:rFonts w:hint="eastAsia"/>
+        </w:rPr>
+        <w:t>遊戲開始信號。</w:t>
       </w:r>
     </w:p>
     <w:p>
@@ -3569,19 +3533,7 @@
         <w:rPr>
           <w:rFonts w:hint="eastAsia"/>
         </w:rPr>
-        <w:t>接收攻擊指令：接收攻擊指令，確認結果並向呼叫者回傳攻擊成功或攻擊失敗。此外</w:t>
-      </w:r>
-      <w:r>
-        <w:rPr>
-          <w:rFonts w:hint="eastAsia"/>
-        </w:rPr>
-        <w:t>更新受攻擊者資訊，以便另一方玩家更新資訊。</w:t>
-      </w:r>
-      <w:r>
-        <w:rPr>
-          <w:rFonts w:hint="eastAsia"/>
-        </w:rPr>
-        <w:t>若是有決定出勝負，也會即時更新房內相關參數資訊。</w:t>
+        <w:t>接收船艦配置資訊：接收玩家資訊與船艦配置並更新伺服器資料，根據更新結果回傳成功或失敗。</w:t>
       </w:r>
     </w:p>
     <w:p>
@@ -3597,7 +3549,19 @@
         <w:rPr>
           <w:rFonts w:hint="eastAsia"/>
         </w:rPr>
-        <w:t>檢測遊戲結束：檢測當局遊戲是否結束，結束後則更改房間內贏家參數，並等待雙方玩家抓取資料。</w:t>
+        <w:t>接收攻擊指令：接收攻擊指令，確認結果並向呼叫者回傳攻擊成功或攻擊失敗。此外</w:t>
+      </w:r>
+      <w:r>
+        <w:rPr>
+          <w:rFonts w:hint="eastAsia"/>
+        </w:rPr>
+        <w:t>更新受攻擊者資訊，以便另一方玩家更新資訊。</w:t>
+      </w:r>
+      <w:r>
+        <w:rPr>
+          <w:rFonts w:hint="eastAsia"/>
+        </w:rPr>
+        <w:t>若是有決定出勝負，也會即時更新房內相關參數資訊。</w:t>
       </w:r>
     </w:p>
     <w:p>
@@ -3613,13 +3577,7 @@
         <w:rPr>
           <w:rFonts w:hint="eastAsia"/>
         </w:rPr>
-        <w:t>取得遊戲狀態：</w:t>
-      </w:r>
-      <w:r>
-        <w:rPr>
-          <w:rFonts w:hint="eastAsia"/>
-        </w:rPr>
-        <w:t>能供玩家根據身分取得自身的最新資訊。查看目前是誰的回合。</w:t>
+        <w:t>檢測遊戲結束：檢測當局遊戲是否結束，結束後則更改房間內贏家參數，並等待雙方玩家抓取資料。</w:t>
       </w:r>
     </w:p>
     <w:p>
@@ -3635,6 +3593,28 @@
         <w:rPr>
           <w:rFonts w:hint="eastAsia"/>
         </w:rPr>
+        <w:t>取得遊戲狀態：</w:t>
+      </w:r>
+      <w:r>
+        <w:rPr>
+          <w:rFonts w:hint="eastAsia"/>
+        </w:rPr>
+        <w:t>能供玩家根據身分取得自身的最新資訊。查看目前是誰的回合。</w:t>
+      </w:r>
+    </w:p>
+    <w:p>
+      <w:pPr>
+        <w:pStyle w:val="a3"/>
+        <w:numPr>
+          <w:ilvl w:val="2"/>
+          <w:numId w:val="4"/>
+        </w:numPr>
+        <w:ind w:leftChars="0"/>
+      </w:pPr>
+      <w:r>
+        <w:rPr>
+          <w:rFonts w:hint="eastAsia"/>
+        </w:rPr>
         <w:t>回合控制：</w:t>
       </w:r>
       <w:r>
@@ -3642,6 +3622,34 @@
           <w:rFonts w:hint="eastAsia"/>
         </w:rPr>
         <w:t>於第一回合前決定先攻方，並設定其參數。當玩家攻擊完後，將攻擊方改為另一使用者。</w:t>
+      </w:r>
+    </w:p>
+    <w:p>
+      <w:pPr>
+        <w:pStyle w:val="a3"/>
+        <w:numPr>
+          <w:ilvl w:val="2"/>
+          <w:numId w:val="4"/>
+        </w:numPr>
+        <w:ind w:leftChars="0"/>
+      </w:pPr>
+      <w:r>
+        <w:rPr>
+          <w:rFonts w:hint="eastAsia"/>
+        </w:rPr>
+        <w:t>確認玩家連線狀況</w:t>
+      </w:r>
+      <w:r>
+        <w:rPr>
+          <w:rFonts w:hint="eastAsia"/>
+        </w:rPr>
+        <w:t>：</w:t>
+      </w:r>
+      <w:r>
+        <w:rPr>
+          <w:rFonts w:hint="eastAsia"/>
+        </w:rPr>
+        <w:t>持續更新玩家連線狀況確認是否斷線</w:t>
       </w:r>
     </w:p>
     <w:p>
@@ -3706,6 +3714,7 @@
         <w:rPr>
           <w:rFonts w:hint="eastAsia"/>
         </w:rPr>
+        <w:lastRenderedPageBreak/>
         <w:t>客戶端：</w:t>
       </w:r>
     </w:p>
@@ -3740,7 +3749,6 @@
         <w:rPr>
           <w:rFonts w:hint="eastAsia"/>
         </w:rPr>
-        <w:lastRenderedPageBreak/>
         <w:t>開始遊戲後，會看到兩張</w:t>
       </w:r>
       <w:r>
@@ -3759,21 +3767,7 @@
         <w:rPr>
           <w:rFonts w:hint="eastAsia"/>
         </w:rPr>
-        <w:t>並另開兩條執行序，第一個是傳送客戶端還存活的訊號；第二</w:t>
-      </w:r>
-      <w:proofErr w:type="gramStart"/>
-      <w:r>
-        <w:rPr>
-          <w:rFonts w:hint="eastAsia"/>
-        </w:rPr>
-        <w:t>個</w:t>
-      </w:r>
-      <w:proofErr w:type="gramEnd"/>
-      <w:r>
-        <w:rPr>
-          <w:rFonts w:hint="eastAsia"/>
-        </w:rPr>
-        <w:t>是獲取伺服器中玩家的狀態，以利及時的更新。</w:t>
+        <w:t>並另開兩條執行序，第一個是傳送客戶端還存活的訊號；第二個是獲取伺服器中玩家的狀態，以利及時的更新。</w:t>
       </w:r>
     </w:p>
     <w:p>
@@ -4030,6 +4024,107 @@
     <w:p>
       <w:pPr>
         <w:pStyle w:val="a3"/>
+        <w:ind w:leftChars="0" w:left="839"/>
+        <w:outlineLvl w:val="1"/>
+        <w:rPr>
+          <w:szCs w:val="24"/>
+        </w:rPr>
+      </w:pPr>
+    </w:p>
+    <w:p>
+      <w:pPr>
+        <w:pStyle w:val="a3"/>
+        <w:ind w:leftChars="0" w:left="839"/>
+        <w:outlineLvl w:val="1"/>
+        <w:rPr>
+          <w:szCs w:val="24"/>
+        </w:rPr>
+      </w:pPr>
+    </w:p>
+    <w:p>
+      <w:pPr>
+        <w:pStyle w:val="a3"/>
+        <w:ind w:leftChars="0" w:left="839"/>
+        <w:outlineLvl w:val="1"/>
+        <w:rPr>
+          <w:szCs w:val="24"/>
+        </w:rPr>
+      </w:pPr>
+    </w:p>
+    <w:p>
+      <w:pPr>
+        <w:pStyle w:val="a3"/>
+        <w:ind w:leftChars="0" w:left="839"/>
+        <w:outlineLvl w:val="1"/>
+        <w:rPr>
+          <w:szCs w:val="24"/>
+        </w:rPr>
+      </w:pPr>
+    </w:p>
+    <w:p>
+      <w:pPr>
+        <w:pStyle w:val="a3"/>
+        <w:ind w:leftChars="0" w:left="839"/>
+        <w:outlineLvl w:val="1"/>
+        <w:rPr>
+          <w:szCs w:val="24"/>
+        </w:rPr>
+      </w:pPr>
+    </w:p>
+    <w:p>
+      <w:pPr>
+        <w:pStyle w:val="a3"/>
+        <w:ind w:leftChars="0" w:left="839"/>
+        <w:outlineLvl w:val="1"/>
+        <w:rPr>
+          <w:szCs w:val="24"/>
+        </w:rPr>
+      </w:pPr>
+    </w:p>
+    <w:p>
+      <w:pPr>
+        <w:pStyle w:val="a3"/>
+        <w:ind w:leftChars="0" w:left="839"/>
+        <w:outlineLvl w:val="1"/>
+        <w:rPr>
+          <w:szCs w:val="24"/>
+        </w:rPr>
+      </w:pPr>
+    </w:p>
+    <w:p>
+      <w:pPr>
+        <w:pStyle w:val="a3"/>
+        <w:ind w:leftChars="0" w:left="839"/>
+        <w:outlineLvl w:val="1"/>
+        <w:rPr>
+          <w:szCs w:val="24"/>
+        </w:rPr>
+      </w:pPr>
+    </w:p>
+    <w:p>
+      <w:pPr>
+        <w:pStyle w:val="a3"/>
+        <w:ind w:leftChars="0" w:left="839"/>
+        <w:outlineLvl w:val="1"/>
+        <w:rPr>
+          <w:szCs w:val="24"/>
+        </w:rPr>
+      </w:pPr>
+    </w:p>
+    <w:p>
+      <w:pPr>
+        <w:pStyle w:val="a3"/>
+        <w:ind w:leftChars="0" w:left="839"/>
+        <w:outlineLvl w:val="1"/>
+        <w:rPr>
+          <w:rFonts w:hint="eastAsia"/>
+          <w:szCs w:val="24"/>
+        </w:rPr>
+      </w:pPr>
+    </w:p>
+    <w:p>
+      <w:pPr>
+        <w:pStyle w:val="a3"/>
         <w:numPr>
           <w:ilvl w:val="1"/>
           <w:numId w:val="7"/>
@@ -4037,21 +4132,17 @@
         <w:ind w:leftChars="0" w:left="839" w:hanging="357"/>
         <w:outlineLvl w:val="1"/>
         <w:rPr>
+          <w:szCs w:val="24"/>
+        </w:rPr>
+      </w:pPr>
+      <w:r>
+        <w:rPr>
           <w:rStyle w:val="ae"/>
-          <w:rFonts w:asciiTheme="minorHAnsi" w:eastAsiaTheme="minorEastAsia" w:hAnsiTheme="minorHAnsi" w:cstheme="minorBidi"/>
-          <w:b w:val="0"/>
-          <w:bCs w:val="0"/>
+          <w:rFonts w:hint="eastAsia"/>
           <w:sz w:val="24"/>
           <w:szCs w:val="24"/>
         </w:rPr>
-      </w:pPr>
-      <w:r>
-        <w:rPr>
-          <w:rStyle w:val="ae"/>
-          <w:rFonts w:hint="eastAsia"/>
-          <w:sz w:val="24"/>
-          <w:szCs w:val="24"/>
-        </w:rPr>
+        <w:lastRenderedPageBreak/>
         <w:t xml:space="preserve"> </w:t>
       </w:r>
       <w:bookmarkStart w:id="11" w:name="_Toc59396397"/>
@@ -4076,7 +4167,6 @@
           <w:noProof/>
           <w:szCs w:val="24"/>
         </w:rPr>
-        <w:lastRenderedPageBreak/>
         <w:drawing>
           <wp:inline distT="0" distB="0" distL="0" distR="0" wp14:anchorId="4B8DDA18" wp14:editId="368843C7">
             <wp:extent cx="4914900" cy="5257800"/>
@@ -4130,6 +4220,151 @@
     <w:p>
       <w:pPr>
         <w:pStyle w:val="a3"/>
+        <w:ind w:leftChars="0" w:left="839"/>
+        <w:outlineLvl w:val="1"/>
+        <w:rPr>
+          <w:szCs w:val="24"/>
+        </w:rPr>
+      </w:pPr>
+    </w:p>
+    <w:p>
+      <w:pPr>
+        <w:pStyle w:val="a3"/>
+        <w:ind w:leftChars="0" w:left="839"/>
+        <w:outlineLvl w:val="1"/>
+        <w:rPr>
+          <w:szCs w:val="24"/>
+        </w:rPr>
+      </w:pPr>
+    </w:p>
+    <w:p>
+      <w:pPr>
+        <w:pStyle w:val="a3"/>
+        <w:ind w:leftChars="0" w:left="839"/>
+        <w:outlineLvl w:val="1"/>
+        <w:rPr>
+          <w:szCs w:val="24"/>
+        </w:rPr>
+      </w:pPr>
+    </w:p>
+    <w:p>
+      <w:pPr>
+        <w:pStyle w:val="a3"/>
+        <w:ind w:leftChars="0" w:left="839"/>
+        <w:outlineLvl w:val="1"/>
+        <w:rPr>
+          <w:szCs w:val="24"/>
+        </w:rPr>
+      </w:pPr>
+    </w:p>
+    <w:p>
+      <w:pPr>
+        <w:pStyle w:val="a3"/>
+        <w:ind w:leftChars="0" w:left="839"/>
+        <w:outlineLvl w:val="1"/>
+        <w:rPr>
+          <w:szCs w:val="24"/>
+        </w:rPr>
+      </w:pPr>
+    </w:p>
+    <w:p>
+      <w:pPr>
+        <w:pStyle w:val="a3"/>
+        <w:ind w:leftChars="0" w:left="839"/>
+        <w:outlineLvl w:val="1"/>
+        <w:rPr>
+          <w:szCs w:val="24"/>
+        </w:rPr>
+      </w:pPr>
+    </w:p>
+    <w:p>
+      <w:pPr>
+        <w:pStyle w:val="a3"/>
+        <w:ind w:leftChars="0" w:left="839"/>
+        <w:outlineLvl w:val="1"/>
+        <w:rPr>
+          <w:szCs w:val="24"/>
+        </w:rPr>
+      </w:pPr>
+    </w:p>
+    <w:p>
+      <w:pPr>
+        <w:pStyle w:val="a3"/>
+        <w:ind w:leftChars="0" w:left="839"/>
+        <w:outlineLvl w:val="1"/>
+        <w:rPr>
+          <w:szCs w:val="24"/>
+        </w:rPr>
+      </w:pPr>
+    </w:p>
+    <w:p>
+      <w:pPr>
+        <w:pStyle w:val="a3"/>
+        <w:ind w:leftChars="0" w:left="839"/>
+        <w:outlineLvl w:val="1"/>
+        <w:rPr>
+          <w:szCs w:val="24"/>
+        </w:rPr>
+      </w:pPr>
+    </w:p>
+    <w:p>
+      <w:pPr>
+        <w:pStyle w:val="a3"/>
+        <w:ind w:leftChars="0" w:left="839"/>
+        <w:outlineLvl w:val="1"/>
+        <w:rPr>
+          <w:szCs w:val="24"/>
+        </w:rPr>
+      </w:pPr>
+    </w:p>
+    <w:p>
+      <w:pPr>
+        <w:pStyle w:val="a3"/>
+        <w:ind w:leftChars="0" w:left="839"/>
+        <w:outlineLvl w:val="1"/>
+        <w:rPr>
+          <w:szCs w:val="24"/>
+        </w:rPr>
+      </w:pPr>
+    </w:p>
+    <w:p>
+      <w:pPr>
+        <w:pStyle w:val="a3"/>
+        <w:ind w:leftChars="0" w:left="839"/>
+        <w:outlineLvl w:val="1"/>
+        <w:rPr>
+          <w:szCs w:val="24"/>
+        </w:rPr>
+      </w:pPr>
+    </w:p>
+    <w:p>
+      <w:pPr>
+        <w:pStyle w:val="a3"/>
+        <w:ind w:leftChars="0" w:left="839"/>
+        <w:outlineLvl w:val="1"/>
+        <w:rPr>
+          <w:szCs w:val="24"/>
+        </w:rPr>
+      </w:pPr>
+    </w:p>
+    <w:p>
+      <w:pPr>
+        <w:pStyle w:val="a3"/>
+        <w:ind w:leftChars="0" w:left="839"/>
+        <w:outlineLvl w:val="1"/>
+        <w:rPr>
+          <w:rStyle w:val="ae"/>
+          <w:rFonts w:asciiTheme="minorHAnsi" w:eastAsiaTheme="minorEastAsia" w:hAnsiTheme="minorHAnsi" w:cstheme="minorBidi" w:hint="eastAsia"/>
+          <w:b w:val="0"/>
+          <w:bCs w:val="0"/>
+          <w:sz w:val="24"/>
+          <w:szCs w:val="24"/>
+        </w:rPr>
+      </w:pPr>
+    </w:p>
+    <w:p>
+      <w:pPr>
+        <w:pStyle w:val="a3"/>
         <w:numPr>
           <w:ilvl w:val="1"/>
           <w:numId w:val="7"/>
@@ -4154,6 +4389,7 @@
           <w:sz w:val="24"/>
           <w:szCs w:val="24"/>
         </w:rPr>
+        <w:lastRenderedPageBreak/>
         <w:t xml:space="preserve"> </w:t>
       </w:r>
       <w:bookmarkStart w:id="12" w:name="_Toc59396398"/>
@@ -4169,6 +4405,21 @@
         <w:t>設置船艦</w:t>
       </w:r>
       <w:bookmarkEnd w:id="12"/>
+    </w:p>
+    <w:p>
+      <w:pPr>
+        <w:pStyle w:val="a3"/>
+        <w:ind w:leftChars="0" w:left="839"/>
+        <w:outlineLvl w:val="1"/>
+        <w:rPr>
+          <w:rStyle w:val="ae"/>
+          <w:rFonts w:asciiTheme="minorHAnsi" w:eastAsiaTheme="minorEastAsia" w:hAnsiTheme="minorHAnsi" w:cstheme="minorBidi"/>
+          <w:b w:val="0"/>
+          <w:bCs w:val="0"/>
+          <w:sz w:val="24"/>
+          <w:szCs w:val="24"/>
+        </w:rPr>
+      </w:pPr>
       <w:r>
         <w:rPr>
           <w:rStyle w:val="ae"/>
@@ -4179,7 +4430,6 @@
           <w:sz w:val="24"/>
           <w:szCs w:val="24"/>
         </w:rPr>
-        <w:lastRenderedPageBreak/>
         <w:drawing>
           <wp:inline distT="0" distB="0" distL="0" distR="0" wp14:anchorId="515E9679" wp14:editId="5B1058A9">
             <wp:extent cx="5276850" cy="4010025"/>
@@ -4233,6 +4483,291 @@
     <w:p>
       <w:pPr>
         <w:pStyle w:val="a3"/>
+        <w:ind w:leftChars="0" w:left="839"/>
+        <w:outlineLvl w:val="1"/>
+        <w:rPr>
+          <w:rStyle w:val="ae"/>
+          <w:rFonts w:asciiTheme="minorHAnsi" w:eastAsiaTheme="minorEastAsia" w:hAnsiTheme="minorHAnsi" w:cstheme="minorBidi"/>
+          <w:b w:val="0"/>
+          <w:bCs w:val="0"/>
+          <w:sz w:val="24"/>
+          <w:szCs w:val="24"/>
+        </w:rPr>
+      </w:pPr>
+    </w:p>
+    <w:p>
+      <w:pPr>
+        <w:pStyle w:val="a3"/>
+        <w:ind w:leftChars="0" w:left="839"/>
+        <w:outlineLvl w:val="1"/>
+        <w:rPr>
+          <w:rStyle w:val="ae"/>
+          <w:rFonts w:asciiTheme="minorHAnsi" w:eastAsiaTheme="minorEastAsia" w:hAnsiTheme="minorHAnsi" w:cstheme="minorBidi"/>
+          <w:b w:val="0"/>
+          <w:bCs w:val="0"/>
+          <w:sz w:val="24"/>
+          <w:szCs w:val="24"/>
+        </w:rPr>
+      </w:pPr>
+    </w:p>
+    <w:p>
+      <w:pPr>
+        <w:pStyle w:val="a3"/>
+        <w:ind w:leftChars="0" w:left="839"/>
+        <w:outlineLvl w:val="1"/>
+        <w:rPr>
+          <w:rStyle w:val="ae"/>
+          <w:rFonts w:asciiTheme="minorHAnsi" w:eastAsiaTheme="minorEastAsia" w:hAnsiTheme="minorHAnsi" w:cstheme="minorBidi"/>
+          <w:b w:val="0"/>
+          <w:bCs w:val="0"/>
+          <w:sz w:val="24"/>
+          <w:szCs w:val="24"/>
+        </w:rPr>
+      </w:pPr>
+    </w:p>
+    <w:p>
+      <w:pPr>
+        <w:pStyle w:val="a3"/>
+        <w:ind w:leftChars="0" w:left="839"/>
+        <w:outlineLvl w:val="1"/>
+        <w:rPr>
+          <w:rStyle w:val="ae"/>
+          <w:rFonts w:asciiTheme="minorHAnsi" w:eastAsiaTheme="minorEastAsia" w:hAnsiTheme="minorHAnsi" w:cstheme="minorBidi"/>
+          <w:b w:val="0"/>
+          <w:bCs w:val="0"/>
+          <w:sz w:val="24"/>
+          <w:szCs w:val="24"/>
+        </w:rPr>
+      </w:pPr>
+    </w:p>
+    <w:p>
+      <w:pPr>
+        <w:pStyle w:val="a3"/>
+        <w:ind w:leftChars="0" w:left="839"/>
+        <w:outlineLvl w:val="1"/>
+        <w:rPr>
+          <w:rStyle w:val="ae"/>
+          <w:rFonts w:asciiTheme="minorHAnsi" w:eastAsiaTheme="minorEastAsia" w:hAnsiTheme="minorHAnsi" w:cstheme="minorBidi"/>
+          <w:b w:val="0"/>
+          <w:bCs w:val="0"/>
+          <w:sz w:val="24"/>
+          <w:szCs w:val="24"/>
+        </w:rPr>
+      </w:pPr>
+    </w:p>
+    <w:p>
+      <w:pPr>
+        <w:pStyle w:val="a3"/>
+        <w:ind w:leftChars="0" w:left="839"/>
+        <w:outlineLvl w:val="1"/>
+        <w:rPr>
+          <w:rStyle w:val="ae"/>
+          <w:rFonts w:asciiTheme="minorHAnsi" w:eastAsiaTheme="minorEastAsia" w:hAnsiTheme="minorHAnsi" w:cstheme="minorBidi"/>
+          <w:b w:val="0"/>
+          <w:bCs w:val="0"/>
+          <w:sz w:val="24"/>
+          <w:szCs w:val="24"/>
+        </w:rPr>
+      </w:pPr>
+    </w:p>
+    <w:p>
+      <w:pPr>
+        <w:pStyle w:val="a3"/>
+        <w:ind w:leftChars="0" w:left="839"/>
+        <w:outlineLvl w:val="1"/>
+        <w:rPr>
+          <w:rStyle w:val="ae"/>
+          <w:rFonts w:asciiTheme="minorHAnsi" w:eastAsiaTheme="minorEastAsia" w:hAnsiTheme="minorHAnsi" w:cstheme="minorBidi"/>
+          <w:b w:val="0"/>
+          <w:bCs w:val="0"/>
+          <w:sz w:val="24"/>
+          <w:szCs w:val="24"/>
+        </w:rPr>
+      </w:pPr>
+    </w:p>
+    <w:p>
+      <w:pPr>
+        <w:pStyle w:val="a3"/>
+        <w:ind w:leftChars="0" w:left="839"/>
+        <w:outlineLvl w:val="1"/>
+        <w:rPr>
+          <w:rStyle w:val="ae"/>
+          <w:rFonts w:asciiTheme="minorHAnsi" w:eastAsiaTheme="minorEastAsia" w:hAnsiTheme="minorHAnsi" w:cstheme="minorBidi"/>
+          <w:b w:val="0"/>
+          <w:bCs w:val="0"/>
+          <w:sz w:val="24"/>
+          <w:szCs w:val="24"/>
+        </w:rPr>
+      </w:pPr>
+    </w:p>
+    <w:p>
+      <w:pPr>
+        <w:pStyle w:val="a3"/>
+        <w:ind w:leftChars="0" w:left="839"/>
+        <w:outlineLvl w:val="1"/>
+        <w:rPr>
+          <w:rStyle w:val="ae"/>
+          <w:rFonts w:asciiTheme="minorHAnsi" w:eastAsiaTheme="minorEastAsia" w:hAnsiTheme="minorHAnsi" w:cstheme="minorBidi"/>
+          <w:b w:val="0"/>
+          <w:bCs w:val="0"/>
+          <w:sz w:val="24"/>
+          <w:szCs w:val="24"/>
+        </w:rPr>
+      </w:pPr>
+    </w:p>
+    <w:p>
+      <w:pPr>
+        <w:pStyle w:val="a3"/>
+        <w:ind w:leftChars="0" w:left="839"/>
+        <w:outlineLvl w:val="1"/>
+        <w:rPr>
+          <w:rStyle w:val="ae"/>
+          <w:rFonts w:asciiTheme="minorHAnsi" w:eastAsiaTheme="minorEastAsia" w:hAnsiTheme="minorHAnsi" w:cstheme="minorBidi"/>
+          <w:b w:val="0"/>
+          <w:bCs w:val="0"/>
+          <w:sz w:val="24"/>
+          <w:szCs w:val="24"/>
+        </w:rPr>
+      </w:pPr>
+    </w:p>
+    <w:p>
+      <w:pPr>
+        <w:pStyle w:val="a3"/>
+        <w:ind w:leftChars="0" w:left="839"/>
+        <w:outlineLvl w:val="1"/>
+        <w:rPr>
+          <w:rStyle w:val="ae"/>
+          <w:rFonts w:asciiTheme="minorHAnsi" w:eastAsiaTheme="minorEastAsia" w:hAnsiTheme="minorHAnsi" w:cstheme="minorBidi"/>
+          <w:b w:val="0"/>
+          <w:bCs w:val="0"/>
+          <w:sz w:val="24"/>
+          <w:szCs w:val="24"/>
+        </w:rPr>
+      </w:pPr>
+    </w:p>
+    <w:p>
+      <w:pPr>
+        <w:pStyle w:val="a3"/>
+        <w:ind w:leftChars="0" w:left="839"/>
+        <w:outlineLvl w:val="1"/>
+        <w:rPr>
+          <w:rStyle w:val="ae"/>
+          <w:rFonts w:asciiTheme="minorHAnsi" w:eastAsiaTheme="minorEastAsia" w:hAnsiTheme="minorHAnsi" w:cstheme="minorBidi"/>
+          <w:b w:val="0"/>
+          <w:bCs w:val="0"/>
+          <w:sz w:val="24"/>
+          <w:szCs w:val="24"/>
+        </w:rPr>
+      </w:pPr>
+    </w:p>
+    <w:p>
+      <w:pPr>
+        <w:pStyle w:val="a3"/>
+        <w:ind w:leftChars="0" w:left="839"/>
+        <w:outlineLvl w:val="1"/>
+        <w:rPr>
+          <w:rStyle w:val="ae"/>
+          <w:rFonts w:asciiTheme="minorHAnsi" w:eastAsiaTheme="minorEastAsia" w:hAnsiTheme="minorHAnsi" w:cstheme="minorBidi"/>
+          <w:b w:val="0"/>
+          <w:bCs w:val="0"/>
+          <w:sz w:val="24"/>
+          <w:szCs w:val="24"/>
+        </w:rPr>
+      </w:pPr>
+    </w:p>
+    <w:p>
+      <w:pPr>
+        <w:pStyle w:val="a3"/>
+        <w:ind w:leftChars="0" w:left="839"/>
+        <w:outlineLvl w:val="1"/>
+        <w:rPr>
+          <w:rStyle w:val="ae"/>
+          <w:rFonts w:asciiTheme="minorHAnsi" w:eastAsiaTheme="minorEastAsia" w:hAnsiTheme="minorHAnsi" w:cstheme="minorBidi"/>
+          <w:b w:val="0"/>
+          <w:bCs w:val="0"/>
+          <w:sz w:val="24"/>
+          <w:szCs w:val="24"/>
+        </w:rPr>
+      </w:pPr>
+    </w:p>
+    <w:p>
+      <w:pPr>
+        <w:pStyle w:val="a3"/>
+        <w:ind w:leftChars="0" w:left="839"/>
+        <w:outlineLvl w:val="1"/>
+        <w:rPr>
+          <w:rStyle w:val="ae"/>
+          <w:rFonts w:asciiTheme="minorHAnsi" w:eastAsiaTheme="minorEastAsia" w:hAnsiTheme="minorHAnsi" w:cstheme="minorBidi"/>
+          <w:b w:val="0"/>
+          <w:bCs w:val="0"/>
+          <w:sz w:val="24"/>
+          <w:szCs w:val="24"/>
+        </w:rPr>
+      </w:pPr>
+    </w:p>
+    <w:p>
+      <w:pPr>
+        <w:pStyle w:val="a3"/>
+        <w:ind w:leftChars="0" w:left="839"/>
+        <w:outlineLvl w:val="1"/>
+        <w:rPr>
+          <w:rStyle w:val="ae"/>
+          <w:rFonts w:asciiTheme="minorHAnsi" w:eastAsiaTheme="minorEastAsia" w:hAnsiTheme="minorHAnsi" w:cstheme="minorBidi"/>
+          <w:b w:val="0"/>
+          <w:bCs w:val="0"/>
+          <w:sz w:val="24"/>
+          <w:szCs w:val="24"/>
+        </w:rPr>
+      </w:pPr>
+    </w:p>
+    <w:p>
+      <w:pPr>
+        <w:pStyle w:val="a3"/>
+        <w:ind w:leftChars="0" w:left="839"/>
+        <w:outlineLvl w:val="1"/>
+        <w:rPr>
+          <w:rStyle w:val="ae"/>
+          <w:rFonts w:asciiTheme="minorHAnsi" w:eastAsiaTheme="minorEastAsia" w:hAnsiTheme="minorHAnsi" w:cstheme="minorBidi"/>
+          <w:b w:val="0"/>
+          <w:bCs w:val="0"/>
+          <w:sz w:val="24"/>
+          <w:szCs w:val="24"/>
+        </w:rPr>
+      </w:pPr>
+    </w:p>
+    <w:p>
+      <w:pPr>
+        <w:pStyle w:val="a3"/>
+        <w:ind w:leftChars="0" w:left="839"/>
+        <w:outlineLvl w:val="1"/>
+        <w:rPr>
+          <w:rStyle w:val="ae"/>
+          <w:rFonts w:asciiTheme="minorHAnsi" w:eastAsiaTheme="minorEastAsia" w:hAnsiTheme="minorHAnsi" w:cstheme="minorBidi"/>
+          <w:b w:val="0"/>
+          <w:bCs w:val="0"/>
+          <w:sz w:val="24"/>
+          <w:szCs w:val="24"/>
+        </w:rPr>
+      </w:pPr>
+    </w:p>
+    <w:p>
+      <w:pPr>
+        <w:pStyle w:val="a3"/>
+        <w:ind w:leftChars="0" w:left="839"/>
+        <w:outlineLvl w:val="1"/>
+        <w:rPr>
+          <w:rStyle w:val="ae"/>
+          <w:rFonts w:asciiTheme="minorHAnsi" w:eastAsiaTheme="minorEastAsia" w:hAnsiTheme="minorHAnsi" w:cstheme="minorBidi" w:hint="eastAsia"/>
+          <w:b w:val="0"/>
+          <w:bCs w:val="0"/>
+          <w:sz w:val="24"/>
+          <w:szCs w:val="24"/>
+        </w:rPr>
+      </w:pPr>
+    </w:p>
+    <w:p>
+      <w:pPr>
+        <w:pStyle w:val="a3"/>
         <w:numPr>
           <w:ilvl w:val="1"/>
           <w:numId w:val="7"/>
@@ -4240,7 +4775,6 @@
         <w:ind w:leftChars="0" w:left="839" w:hanging="357"/>
         <w:outlineLvl w:val="1"/>
         <w:rPr>
-          <w:rFonts w:hint="eastAsia"/>
           <w:szCs w:val="24"/>
         </w:rPr>
       </w:pPr>
@@ -4253,6 +4787,7 @@
           <w:sz w:val="24"/>
           <w:szCs w:val="24"/>
         </w:rPr>
+        <w:lastRenderedPageBreak/>
         <w:t xml:space="preserve"> </w:t>
       </w:r>
       <w:bookmarkStart w:id="13" w:name="_Toc59396399"/>
@@ -4300,7 +4835,6 @@
           <w:sz w:val="24"/>
           <w:szCs w:val="24"/>
         </w:rPr>
-        <w:lastRenderedPageBreak/>
         <w:drawing>
           <wp:inline distT="0" distB="0" distL="0" distR="0" wp14:anchorId="29EF59EE" wp14:editId="53EACB10">
             <wp:extent cx="5267325" cy="5819775"/>
@@ -4352,6 +4886,22 @@
       </w:r>
     </w:p>
     <w:p/>
+    <w:p/>
+    <w:p/>
+    <w:p/>
+    <w:p/>
+    <w:p/>
+    <w:p/>
+    <w:p/>
+    <w:p/>
+    <w:p/>
+    <w:p>
+      <w:pPr>
+        <w:rPr>
+          <w:rFonts w:hint="eastAsia"/>
+        </w:rPr>
+      </w:pPr>
+    </w:p>
     <w:p>
       <w:pPr>
         <w:pStyle w:val="a3"/>
@@ -4368,6 +4918,7 @@
           <w:rStyle w:val="ae"/>
           <w:rFonts w:hint="eastAsia"/>
         </w:rPr>
+        <w:lastRenderedPageBreak/>
         <w:t>成果</w:t>
       </w:r>
       <w:r>
@@ -4468,7 +5019,6 @@
         <w:rPr>
           <w:noProof/>
         </w:rPr>
-        <w:lastRenderedPageBreak/>
         <w:drawing>
           <wp:inline distT="0" distB="0" distL="0" distR="0" wp14:anchorId="0F615AE3" wp14:editId="24E872DC">
             <wp:extent cx="3756986" cy="1013548"/>
@@ -4584,6 +5134,7 @@
         <w:rPr>
           <w:noProof/>
         </w:rPr>
+        <w:lastRenderedPageBreak/>
         <w:drawing>
           <wp:inline distT="0" distB="0" distL="0" distR="0" wp14:anchorId="437AE771" wp14:editId="3A46ACF4">
             <wp:extent cx="5274310" cy="2631440"/>
@@ -4638,7 +5189,6 @@
         <w:rPr>
           <w:noProof/>
         </w:rPr>
-        <w:lastRenderedPageBreak/>
         <w:drawing>
           <wp:inline distT="0" distB="0" distL="0" distR="0" wp14:anchorId="1105F3C4" wp14:editId="6770AB2F">
             <wp:extent cx="5274310" cy="2644775"/>
@@ -4767,21 +5317,7 @@
         <w:rPr>
           <w:rFonts w:hint="eastAsia"/>
         </w:rPr>
-        <w:t>在這個時候我們才會發覺自己不足的地方，看似瞭解</w:t>
-      </w:r>
-      <w:proofErr w:type="gramStart"/>
-      <w:r>
-        <w:rPr>
-          <w:rFonts w:hint="eastAsia"/>
-        </w:rPr>
-        <w:t>其實連邊都</w:t>
-      </w:r>
-      <w:proofErr w:type="gramEnd"/>
-      <w:r>
-        <w:rPr>
-          <w:rFonts w:hint="eastAsia"/>
-        </w:rPr>
-        <w:t>碰不上，但是在經過了這一次的專題之後，總算對</w:t>
+        <w:t>在這個時候我們才會發覺自己不足的地方，看似瞭解其實連邊都碰不上，但是在經過了這一次的專題之後，總算對</w:t>
       </w:r>
       <w:r>
         <w:rPr>
@@ -4829,7 +5365,14 @@
         <w:rPr>
           <w:rFonts w:asciiTheme="minorEastAsia" w:hAnsiTheme="minorEastAsia" w:hint="eastAsia"/>
         </w:rPr>
-        <w:t>除了合作，溝通也是很重要的技能，合作但不溝通很容易南轅北轍，</w:t>
+        <w:t>除了合作，溝通也是很重要的技能，</w:t>
+      </w:r>
+      <w:r>
+        <w:rPr>
+          <w:rFonts w:asciiTheme="minorEastAsia" w:hAnsiTheme="minorEastAsia" w:hint="eastAsia"/>
+        </w:rPr>
+        <w:lastRenderedPageBreak/>
+        <w:t>合作但不溝通很容易南轅北轍，</w:t>
       </w:r>
       <w:r>
         <w:rPr>
@@ -4899,19 +5442,11 @@
         </w:rPr>
         <w:t>：</w:t>
       </w:r>
-      <w:proofErr w:type="gramStart"/>
-      <w:r>
-        <w:rPr>
-          <w:rFonts w:hint="eastAsia"/>
-        </w:rPr>
-        <w:t>維基百</w:t>
-      </w:r>
-      <w:proofErr w:type="gramEnd"/>
-      <w:r>
-        <w:rPr>
-          <w:rFonts w:hint="eastAsia"/>
-        </w:rPr>
-        <w:t>科</w:t>
+      <w:r>
+        <w:rPr>
+          <w:rFonts w:hint="eastAsia"/>
+        </w:rPr>
+        <w:t>維基百科</w:t>
       </w:r>
       <w:r>
         <w:rPr>

</xml_diff>